<commit_message>
Update Statistical Project and Dissertataion_steven.docx
finished
</commit_message>
<xml_diff>
--- a/Statistical Project and Dissertataion_steven.docx
+++ b/Statistical Project and Dissertataion_steven.docx
@@ -169,7 +169,7 @@
         <w:jc w:val="right"/>
       </w:pPr>
       <w:r>
-        <w:t>Steven Hoi Him Kwok</w:t>
+        <w:t>Steven Kwok</w:t>
       </w:r>
     </w:p>
     <w:p>
@@ -177,9 +177,6 @@
         <w:pStyle w:val="a0"/>
         <w:jc w:val="right"/>
       </w:pPr>
-      <w:r>
-        <w:t>2640948K</w:t>
-      </w:r>
     </w:p>
     <w:p>
       <w:pPr>
@@ -637,16 +634,7 @@
               <w:sz w:val="36"/>
               <w:szCs w:val="28"/>
             </w:rPr>
-            <w:t>Discover and Discussion</w:t>
-          </w:r>
-          <w:r>
-            <w:rPr>
-              <w:b/>
-              <w:bCs/>
-              <w:sz w:val="36"/>
-              <w:szCs w:val="28"/>
-            </w:rPr>
-            <w:t xml:space="preserve"> </w:t>
+            <w:t xml:space="preserve">Discover and Discussion </w:t>
           </w:r>
           <w:r>
             <w:ptab w:relativeTo="margin" w:alignment="right" w:leader="dot"/>
@@ -908,19 +896,100 @@
         <w:pStyle w:val="a0"/>
       </w:pPr>
       <w:r>
-        <w:t>Pokémon Go is a well-known AR mobile game</w:t>
-      </w:r>
-      <w:r>
-        <w:t>, seems to be useful for increasing the amount of physical activity. Some arguments, however, presented that the effects on the amount of sport of Pokémon Go are not direct and stable. In this research, we discussed the relations between Pokémon Go application usage and the amount of physical activity</w:t>
+        <w:t xml:space="preserve">Pokémon Go is a well-known </w:t>
+      </w:r>
+      <w:r>
+        <w:t>augmented</w:t>
+      </w:r>
+      <w:r>
+        <w:t xml:space="preserve"> mobile game</w:t>
+      </w:r>
+      <w:r>
+        <w:t>, seems to be usef</w:t>
+      </w:r>
+      <w:r>
+        <w:t xml:space="preserve">ul for increasing </w:t>
+      </w:r>
+      <w:r>
+        <w:t>physical activity</w:t>
+      </w:r>
+      <w:r>
+        <w:t xml:space="preserve"> among users</w:t>
+      </w:r>
+      <w:r>
+        <w:t xml:space="preserve">. </w:t>
+      </w:r>
+      <w:r>
+        <w:t>However, some have argued</w:t>
+      </w:r>
+      <w:r>
+        <w:t xml:space="preserve"> that the effects </w:t>
+      </w:r>
+      <w:r>
+        <w:t xml:space="preserve">of </w:t>
+      </w:r>
+      <w:r>
+        <w:t>Pokémon</w:t>
+      </w:r>
+      <w:r>
+        <w:t xml:space="preserve"> Go</w:t>
+      </w:r>
+      <w:r>
+        <w:t xml:space="preserve"> </w:t>
+      </w:r>
+      <w:r>
+        <w:t>on t</w:t>
+      </w:r>
+      <w:r>
+        <w:t>he amount of sport</w:t>
+      </w:r>
+      <w:r>
+        <w:t xml:space="preserve"> </w:t>
+      </w:r>
+      <w:r>
+        <w:t>engage in are not direct or</w:t>
+      </w:r>
+      <w:r>
+        <w:t xml:space="preserve"> stable. In this research, we </w:t>
+      </w:r>
+      <w:r>
+        <w:t>examine</w:t>
+      </w:r>
+      <w:r>
+        <w:t xml:space="preserve"> </w:t>
+      </w:r>
+      <w:r>
+        <w:t xml:space="preserve">the </w:t>
+      </w:r>
+      <w:r>
+        <w:t>relations</w:t>
+      </w:r>
+      <w:r>
+        <w:t>hip</w:t>
+      </w:r>
+      <w:r>
+        <w:t xml:space="preserve"> between Pokémon Go application usage and the amount of physical activity</w:t>
+      </w:r>
+      <w:r>
+        <w:t xml:space="preserve"> of users</w:t>
       </w:r>
       <w:r>
         <w:t>, as well as the players’ preferences</w:t>
       </w:r>
       <w:r>
-        <w:t>; We also discovered factors affecting the amount of physical activity</w:t>
-      </w:r>
-      <w:r>
-        <w:t>, and the factors associated with participants’ attitude towards sports.</w:t>
+        <w:t>. We also identify</w:t>
+      </w:r>
+      <w:r>
+        <w:t xml:space="preserve"> factors </w:t>
+      </w:r>
+      <w:r>
+        <w:t>that affect the level</w:t>
+      </w:r>
+      <w:r>
+        <w:t xml:space="preserve"> of physical activity</w:t>
+      </w:r>
+      <w:r>
+        <w:t>, and the factors associated with participants' attitudes towards sports.</w:t>
       </w:r>
       <w:r>
         <w:t xml:space="preserve"> </w:t>
@@ -929,7 +998,10 @@
         <w:t xml:space="preserve">The whole study was processed </w:t>
       </w:r>
       <w:r>
-        <w:t>by the polynomial linear regression model</w:t>
+        <w:t>using a</w:t>
+      </w:r>
+      <w:r>
+        <w:t xml:space="preserve"> polynomial linear regression model</w:t>
       </w:r>
       <w:r>
         <w:t>, scatter plots and box plots</w:t>
@@ -938,27 +1010,49 @@
         <w:t>.</w:t>
       </w:r>
       <w:r>
-        <w:t xml:space="preserve"> We, finally, dis</w:t>
-      </w:r>
-      <w:r>
-        <w:t xml:space="preserve">cussed the </w:t>
-      </w:r>
-      <w:r>
-        <w:t xml:space="preserve">interpretation and causes of </w:t>
-      </w:r>
-      <w:proofErr w:type="spellStart"/>
-      <w:r>
-        <w:t>thsoe</w:t>
-      </w:r>
-      <w:proofErr w:type="spellEnd"/>
+        <w:t xml:space="preserve"> F</w:t>
+      </w:r>
+      <w:r>
+        <w:t>inally,</w:t>
+      </w:r>
+      <w:r>
+        <w:t xml:space="preserve"> we</w:t>
+      </w:r>
+      <w:r>
+        <w:t xml:space="preserve"> dis</w:t>
+      </w:r>
+      <w:r>
+        <w:t>cuss</w:t>
+      </w:r>
       <w:r>
         <w:t xml:space="preserve"> </w:t>
       </w:r>
       <w:r>
+        <w:t>interpretation</w:t>
+      </w:r>
+      <w:r>
+        <w:t>s</w:t>
+      </w:r>
+      <w:r>
+        <w:t xml:space="preserve"> and causes of those </w:t>
+      </w:r>
+      <w:r>
         <w:t xml:space="preserve">findings, as well as provided </w:t>
       </w:r>
       <w:r>
-        <w:t>suggestions for the public and researchers in future.</w:t>
+        <w:t xml:space="preserve">suggestions for </w:t>
+      </w:r>
+      <w:r>
+        <w:t xml:space="preserve">future research and implications for </w:t>
+      </w:r>
+      <w:r>
+        <w:t xml:space="preserve">the </w:t>
+      </w:r>
+      <w:r>
+        <w:t>public</w:t>
+      </w:r>
+      <w:r>
+        <w:t>.</w:t>
       </w:r>
     </w:p>
     <w:p>
@@ -992,173 +1086,383 @@
         <w:t>Pokémon G</w:t>
       </w:r>
       <w:r>
-        <w:t>o is a popular AR mobile game</w:t>
+        <w:t xml:space="preserve">o is a </w:t>
+      </w:r>
+      <w:r>
+        <w:t xml:space="preserve">globally </w:t>
+      </w:r>
+      <w:r>
+        <w:t xml:space="preserve">popular </w:t>
+      </w:r>
+      <w:r>
+        <w:t>augmented reality (AR)</w:t>
+      </w:r>
+      <w:r>
+        <w:t xml:space="preserve"> mobile game</w:t>
+      </w:r>
+      <w:r>
+        <w:t xml:space="preserve"> that</w:t>
+      </w:r>
+      <w:r>
+        <w:t xml:space="preserve"> affect</w:t>
+      </w:r>
+      <w:r>
+        <w:t>s</w:t>
+      </w:r>
+      <w:r>
+        <w:t xml:space="preserve"> </w:t>
+      </w:r>
+      <w:r>
+        <w:t xml:space="preserve">the </w:t>
+      </w:r>
+      <w:r>
+        <w:t>behaviour</w:t>
+      </w:r>
+      <w:r>
+        <w:t xml:space="preserve"> of a </w:t>
+      </w:r>
+      <w:r>
+        <w:t xml:space="preserve">vast </w:t>
+      </w:r>
+      <w:r>
+        <w:t>number of players</w:t>
       </w:r>
       <w:r>
         <w:t>.</w:t>
       </w:r>
       <w:r>
+        <w:t xml:space="preserve"> In </w:t>
+      </w:r>
+      <w:r>
+        <w:t>accordance with arguments presented by several researchers (like</w:t>
+      </w:r>
+      <w:r>
+        <w:t xml:space="preserve"> Gunther (2016)</w:t>
+      </w:r>
+      <w:r>
+        <w:t>)</w:t>
+      </w:r>
+      <w:r>
+        <w:t>,</w:t>
+      </w:r>
+      <w:r>
+        <w:t xml:space="preserve"> I hypothesized that Pokémon Go could increase levels of physical activity</w:t>
+      </w:r>
+      <w:r>
+        <w:t>.</w:t>
+      </w:r>
+      <w:r>
+        <w:t xml:space="preserve"> To test</w:t>
+      </w:r>
+      <w:r>
+        <w:t xml:space="preserve"> this,</w:t>
+      </w:r>
+      <w:r>
+        <w:t xml:space="preserve"> I used</w:t>
+      </w:r>
+      <w:r>
+        <w:t xml:space="preserve"> a polynomial linear model </w:t>
+      </w:r>
+      <w:r>
+        <w:t>to study</w:t>
+      </w:r>
+      <w:r>
+        <w:t xml:space="preserve"> the effects of Pokémon Go </w:t>
+      </w:r>
+      <w:r>
+        <w:t>on physical activity. I considered</w:t>
+      </w:r>
+      <w:r>
+        <w:t xml:space="preserve"> several factors</w:t>
+      </w:r>
+      <w:r>
+        <w:t>, inc</w:t>
+      </w:r>
+      <w:r>
+        <w:t>luding the amount of app usage and; the</w:t>
+      </w:r>
+      <w:r>
+        <w:t xml:space="preserve"> age</w:t>
+      </w:r>
+      <w:r>
+        <w:t>,</w:t>
+      </w:r>
+      <w:r>
         <w:t xml:space="preserve"> </w:t>
       </w:r>
       <w:r>
-        <w:t>Certainly, it has</w:t>
-      </w:r>
-      <w:r>
-        <w:t xml:space="preserve"> affect</w:t>
-      </w:r>
-      <w:r>
-        <w:t>ed</w:t>
+        <w:t>education level</w:t>
+      </w:r>
+      <w:r>
+        <w:t>, and attitude towards sports</w:t>
+      </w:r>
+      <w:r>
+        <w:t xml:space="preserve"> of 9</w:t>
+      </w:r>
+      <w:r>
+        <w:t>81</w:t>
+      </w:r>
+      <w:r>
+        <w:t xml:space="preserve"> participants in America.</w:t>
       </w:r>
       <w:r>
         <w:t xml:space="preserve"> </w:t>
       </w:r>
       <w:r>
-        <w:t xml:space="preserve">the </w:t>
-      </w:r>
-      <w:r>
-        <w:t>behaviour</w:t>
-      </w:r>
-      <w:r>
-        <w:t xml:space="preserve"> of a </w:t>
-      </w:r>
-      <w:r>
-        <w:t xml:space="preserve">vast </w:t>
-      </w:r>
-      <w:r>
-        <w:t>number of players</w:t>
+        <w:t>Based on</w:t>
+      </w:r>
+      <w:r>
+        <w:t xml:space="preserve"> this research, </w:t>
+      </w:r>
+      <w:r>
+        <w:t>above hypothesis was not supported</w:t>
+      </w:r>
+      <w:r>
+        <w:t>: players preferred participating in an app-r</w:t>
+      </w:r>
+      <w:r>
+        <w:t>elated activity</w:t>
+      </w:r>
+      <w:r>
+        <w:t xml:space="preserve"> instead of general physical activity.</w:t>
+      </w:r>
+      <w:r>
+        <w:t xml:space="preserve"> Attitude towards</w:t>
+      </w:r>
+      <w:r>
+        <w:t xml:space="preserve"> physical activity</w:t>
+      </w:r>
+      <w:r>
+        <w:t xml:space="preserve"> </w:t>
+      </w:r>
+      <w:r>
+        <w:t xml:space="preserve">was a key factor </w:t>
+      </w:r>
+      <w:r>
+        <w:t>contributing to the negative effect of Pokémon Go</w:t>
+      </w:r>
+      <w:r>
+        <w:t xml:space="preserve"> </w:t>
+      </w:r>
+      <w:r>
+        <w:t>on levels</w:t>
+      </w:r>
+      <w:r>
+        <w:t xml:space="preserve"> of physical activity. The </w:t>
+      </w:r>
+      <w:r>
+        <w:t>results of</w:t>
+      </w:r>
+      <w:r>
+        <w:t xml:space="preserve"> the analysis </w:t>
+      </w:r>
+      <w:r>
+        <w:t>and implications</w:t>
+      </w:r>
+      <w:r>
+        <w:t xml:space="preserve"> for t</w:t>
+      </w:r>
+      <w:r>
+        <w:t>he public and future research</w:t>
+      </w:r>
+      <w:r>
+        <w:t xml:space="preserve"> are dis</w:t>
+      </w:r>
+      <w:r>
+        <w:t>cussed in the following sections</w:t>
+      </w:r>
+      <w:r>
+        <w:t xml:space="preserve"> of the report.</w:t>
+      </w:r>
+    </w:p>
+    <w:p>
+      <w:pPr>
+        <w:pStyle w:val="a0"/>
+      </w:pPr>
+    </w:p>
+    <w:p>
+      <w:pPr>
+        <w:pStyle w:val="a0"/>
+      </w:pPr>
+      <w:r>
+        <w:t xml:space="preserve">The study was completed in the following steps: </w:t>
+      </w:r>
+      <w:r>
+        <w:t>F</w:t>
+      </w:r>
+      <w:r>
+        <w:t>irst</w:t>
+      </w:r>
+      <w:r>
+        <w:t>, we</w:t>
+      </w:r>
+      <w:r>
+        <w:t xml:space="preserve"> </w:t>
+      </w:r>
+      <w:r>
+        <w:t>present</w:t>
+      </w:r>
+      <w:r>
+        <w:t xml:space="preserve"> some back</w:t>
+      </w:r>
+      <w:r>
+        <w:t>ground information on sports,</w:t>
+      </w:r>
+      <w:r>
+        <w:t xml:space="preserve"> public health</w:t>
+      </w:r>
+      <w:r>
+        <w:t>, AR technology and Pokémon Go</w:t>
+      </w:r>
+      <w:r>
+        <w:t>. We then stud</w:t>
+      </w:r>
+      <w:r>
+        <w:t>y</w:t>
+      </w:r>
+      <w:r>
+        <w:t xml:space="preserve"> the effects of Pokémon Go on </w:t>
+      </w:r>
+      <w:r>
+        <w:t>levels</w:t>
+      </w:r>
+      <w:r>
+        <w:t xml:space="preserve"> of physical activity</w:t>
+      </w:r>
+      <w:r>
+        <w:t>, considering</w:t>
+      </w:r>
+      <w:r>
+        <w:t xml:space="preserve"> several aspects: </w:t>
+      </w:r>
+      <w:r>
+        <w:t>F</w:t>
+      </w:r>
+      <w:r>
+        <w:t>requency of app usage</w:t>
+      </w:r>
+      <w:r>
+        <w:t>, the</w:t>
+      </w:r>
+      <w:r>
+        <w:t xml:space="preserve"> participation preferences of players; other factors related to the amount of physical activity and the effects of the attitudes towards physical activity (with the discovery of factors related to participants' attitudes). Before </w:t>
+      </w:r>
+      <w:r>
+        <w:t xml:space="preserve">conducting the </w:t>
+      </w:r>
+      <w:r>
+        <w:t xml:space="preserve">data analysis, we grouped highly-correlated variables by the mean </w:t>
+      </w:r>
+      <w:r>
+        <w:t>of each record. The entire analysis was conducted</w:t>
+      </w:r>
+      <w:r>
+        <w:t xml:space="preserve"> </w:t>
+      </w:r>
+      <w:r>
+        <w:t>using</w:t>
+      </w:r>
+      <w:r>
+        <w:t xml:space="preserve"> </w:t>
+      </w:r>
+      <w:r>
+        <w:t>a</w:t>
+      </w:r>
+      <w:r>
+        <w:t xml:space="preserve"> pol</w:t>
+      </w:r>
+      <w:r>
+        <w:t>ynomial linear regression model. We applied</w:t>
+      </w:r>
+      <w:r>
+        <w:t xml:space="preserve"> stepwise selection</w:t>
+      </w:r>
+      <w:r>
+        <w:t xml:space="preserve"> method</w:t>
+      </w:r>
+      <w:r>
+        <w:t xml:space="preserve"> (</w:t>
+      </w:r>
+      <w:r>
+        <w:t>setting</w:t>
+      </w:r>
+      <w:r>
+        <w:t xml:space="preserve"> </w:t>
+      </w:r>
+      <w:r>
+        <w:t>[</w:t>
+      </w:r>
+      <w:r>
+        <w:t>AIC</w:t>
+      </w:r>
+      <w:r>
+        <w:t>]</w:t>
+      </w:r>
+      <w:r>
+        <w:t xml:space="preserve"> as</w:t>
+      </w:r>
+      <w:r>
+        <w:t xml:space="preserve"> the</w:t>
+      </w:r>
+      <w:r>
+        <w:t xml:space="preserve"> variable selection criteria) </w:t>
+      </w:r>
+      <w:r>
+        <w:t>to obtain</w:t>
+      </w:r>
+      <w:r>
+        <w:t xml:space="preserve"> the best model. After </w:t>
+      </w:r>
+      <w:r>
+        <w:t xml:space="preserve">presenting our </w:t>
+      </w:r>
+      <w:r>
+        <w:t>observation</w:t>
+      </w:r>
+      <w:r>
+        <w:t>s, we discuss</w:t>
+      </w:r>
+      <w:r>
+        <w:t xml:space="preserve"> the </w:t>
+      </w:r>
+      <w:r>
+        <w:t xml:space="preserve">causes and meaning of the </w:t>
+      </w:r>
+      <w:r>
+        <w:t>result</w:t>
+      </w:r>
+      <w:r>
+        <w:t>s</w:t>
+      </w:r>
+      <w:r>
+        <w:t>, provide</w:t>
+      </w:r>
+      <w:r>
+        <w:t xml:space="preserve"> suggestions to the public, </w:t>
+      </w:r>
+      <w:r>
+        <w:t>and</w:t>
+      </w:r>
+      <w:r>
+        <w:t xml:space="preserve"> </w:t>
+      </w:r>
+      <w:r>
+        <w:t xml:space="preserve">identified </w:t>
+      </w:r>
+      <w:r>
+        <w:t xml:space="preserve">the limitations </w:t>
+      </w:r>
+      <w:r>
+        <w:t xml:space="preserve">of the study </w:t>
+      </w:r>
+      <w:r>
+        <w:t xml:space="preserve">and </w:t>
+      </w:r>
+      <w:r>
+        <w:t>avenues for futhure</w:t>
       </w:r>
       <w:r>
         <w:t>.</w:t>
-      </w:r>
-      <w:r>
-        <w:t xml:space="preserve"> In my opinion, Pokémon Go can increase the amount of physical activity under the arguments from </w:t>
-      </w:r>
-      <w:r>
-        <w:t>Gunther (2016).</w:t>
-      </w:r>
-      <w:r>
-        <w:t xml:space="preserve"> For examining this belief, a polynomial linear model was applied for studying the effects of Pokémon Go </w:t>
-      </w:r>
-      <w:r>
-        <w:t>in the context of</w:t>
-      </w:r>
-      <w:r>
-        <w:t xml:space="preserve"> several factors</w:t>
-      </w:r>
-      <w:r>
-        <w:t xml:space="preserve">, including the amount of app usage, </w:t>
-      </w:r>
-      <w:r>
-        <w:t xml:space="preserve">attitude towards sports, age, </w:t>
-      </w:r>
-      <w:r>
-        <w:t xml:space="preserve">and </w:t>
-      </w:r>
-      <w:r>
-        <w:t>education level</w:t>
-      </w:r>
-      <w:r>
-        <w:t xml:space="preserve"> of 9</w:t>
-      </w:r>
-      <w:r>
-        <w:t>81</w:t>
-      </w:r>
-      <w:r>
-        <w:t xml:space="preserve"> participants in America.</w:t>
-      </w:r>
-      <w:r>
-        <w:t xml:space="preserve"> In this research, the belief mentioned was overthr</w:t>
-      </w:r>
-      <w:r>
-        <w:t>own</w:t>
-      </w:r>
-      <w:r>
-        <w:t>: players preferred participating in an app-r</w:t>
-      </w:r>
-      <w:r>
-        <w:t>elated activity</w:t>
-      </w:r>
-      <w:r>
-        <w:t xml:space="preserve"> instead of general physical activity.</w:t>
-      </w:r>
-      <w:r>
-        <w:t xml:space="preserve"> Attitude towards physical activity, in addition, </w:t>
-      </w:r>
-      <w:r>
-        <w:t>was a key factor that negatively impacted the amount of physical activity. The details about the analysis results as well as suggestions for the public and future researchers are discussed in the following sessions of the report.</w:t>
-      </w:r>
-    </w:p>
-    <w:p>
-      <w:pPr>
-        <w:pStyle w:val="a0"/>
-      </w:pPr>
-    </w:p>
-    <w:p>
-      <w:pPr>
-        <w:pStyle w:val="a0"/>
-      </w:pPr>
-      <w:r>
-        <w:t>The entire study was completed in the following steps: We first recognized some back</w:t>
-      </w:r>
-      <w:r>
-        <w:t>ground information on sports,</w:t>
-      </w:r>
-      <w:r>
-        <w:t xml:space="preserve"> public health</w:t>
-      </w:r>
-      <w:r>
-        <w:t>, AR technology and Pokémon Go</w:t>
-      </w:r>
-      <w:r>
-        <w:t xml:space="preserve">. We then studied the effects of Pokémon Go on the amount of physical activity in terms of several aspects: correlation between the frequency of app usage and the amount of physical activity; participation preferences of players; other factors related to the amount of physical activity and the effects of the attitudes towards physical activity (with the discovery of factors related to participants' attitudes). Before data analysis, we grouped highly-correlated variables by the mean of each record. The entire study was finished by </w:t>
-      </w:r>
-      <w:r>
-        <w:t>a</w:t>
-      </w:r>
-      <w:r>
-        <w:t xml:space="preserve"> polynomial linear regression model, applying stepwise selection</w:t>
-      </w:r>
-      <w:r>
-        <w:t xml:space="preserve"> method</w:t>
-      </w:r>
-      <w:r>
-        <w:t xml:space="preserve"> (</w:t>
-      </w:r>
-      <w:r>
-        <w:t>setting</w:t>
-      </w:r>
-      <w:r>
-        <w:t xml:space="preserve"> AIC as variable selection criteria) </w:t>
-      </w:r>
-      <w:r>
-        <w:t>to obtain</w:t>
-      </w:r>
-      <w:r>
-        <w:t xml:space="preserve"> the best model. After observation, we discussed the </w:t>
-      </w:r>
-      <w:r>
-        <w:t xml:space="preserve">causes and meaning of the </w:t>
-      </w:r>
-      <w:r>
-        <w:t>result</w:t>
-      </w:r>
-      <w:r>
-        <w:t>s</w:t>
-      </w:r>
-      <w:r>
-        <w:t xml:space="preserve">, provided suggestions to the public, as well as </w:t>
-      </w:r>
-      <w:r>
-        <w:t xml:space="preserve">identified </w:t>
-      </w:r>
-      <w:r>
-        <w:t xml:space="preserve">the limitations and works that can be </w:t>
-      </w:r>
-      <w:r>
-        <w:t>furnished</w:t>
-      </w:r>
-      <w:r>
-        <w:t xml:space="preserve"> in future.</w:t>
       </w:r>
     </w:p>
     <w:p>
@@ -1234,48 +1538,75 @@
         <w:spacing w:line="340" w:lineRule="atLeast"/>
       </w:pPr>
       <w:r>
-        <w:t>Sports have been proved to improve the immunity system while training the muscles</w:t>
+        <w:t>Sports have been proven</w:t>
+      </w:r>
+      <w:r>
+        <w:t xml:space="preserve"> to improve the immunity system while training the muscles</w:t>
       </w:r>
       <w:r>
         <w:t xml:space="preserve"> and respiratory system</w:t>
       </w:r>
       <w:r>
-        <w:t xml:space="preserve"> (</w:t>
-      </w:r>
-      <w:proofErr w:type="spellStart"/>
-      <w:r>
-        <w:t>Ornulf</w:t>
-      </w:r>
-      <w:proofErr w:type="spellEnd"/>
+        <w:t xml:space="preserve"> (Orn</w:t>
+      </w:r>
+      <w:r>
+        <w:t>ulf Seippel. 2006). However, people living in urbanized societies</w:t>
+      </w:r>
       <w:r>
         <w:t xml:space="preserve"> </w:t>
       </w:r>
-      <w:proofErr w:type="spellStart"/>
-      <w:r>
-        <w:t>Seippel</w:t>
-      </w:r>
-      <w:proofErr w:type="spellEnd"/>
-      <w:r>
-        <w:t xml:space="preserve">. 2006). However, the urbanized society is prone to keep a sedentary life. </w:t>
-      </w:r>
-      <w:r>
-        <w:t xml:space="preserve">By </w:t>
-      </w:r>
-      <w:proofErr w:type="spellStart"/>
-      <w:r>
-        <w:t>Buraimo</w:t>
-      </w:r>
-      <w:proofErr w:type="spellEnd"/>
-      <w:r>
-        <w:t xml:space="preserve">, Jones, and Millward (2011), approximately half of the people did not participate in any kinds of sports </w:t>
-      </w:r>
-      <w:r>
-        <w:t>due to</w:t>
+      <w:r>
+        <w:t>are</w:t>
+      </w:r>
+      <w:r>
+        <w:t xml:space="preserve"> prone to </w:t>
+      </w:r>
+      <w:r>
+        <w:t>living</w:t>
       </w:r>
       <w:r>
         <w:t xml:space="preserve"> </w:t>
       </w:r>
       <w:r>
+        <w:t>sedentary liv</w:t>
+      </w:r>
+      <w:r>
+        <w:t>e</w:t>
+      </w:r>
+      <w:r>
+        <w:t>s</w:t>
+      </w:r>
+      <w:r>
+        <w:t xml:space="preserve">. </w:t>
+      </w:r>
+      <w:r>
+        <w:t>By Buraimo</w:t>
+      </w:r>
+      <w:r>
+        <w:t xml:space="preserve"> et al.</w:t>
+      </w:r>
+      <w:r>
+        <w:t xml:space="preserve"> (2</w:t>
+      </w:r>
+      <w:r>
+        <w:t>011), approximately half of those</w:t>
+      </w:r>
+      <w:r>
+        <w:t xml:space="preserve"> </w:t>
+      </w:r>
+      <w:r>
+        <w:t>surveyed</w:t>
+      </w:r>
+      <w:r>
+        <w:t xml:space="preserve"> </w:t>
+      </w:r>
+      <w:r>
+        <w:t>did not participate in any kind of sports for</w:t>
+      </w:r>
+      <w:r>
+        <w:t xml:space="preserve"> </w:t>
+      </w:r>
+      <w:r>
         <w:t>various</w:t>
       </w:r>
       <w:r>
@@ -1285,34 +1616,85 @@
         <w:t>istics</w:t>
       </w:r>
       <w:r>
-        <w:t>, change of entertainment way</w:t>
+        <w:t>, change</w:t>
+      </w:r>
+      <w:r>
+        <w:t>s</w:t>
+      </w:r>
+      <w:r>
+        <w:t xml:space="preserve"> </w:t>
+      </w:r>
+      <w:r>
+        <w:t>in</w:t>
+      </w:r>
+      <w:r>
+        <w:t xml:space="preserve"> entertainment </w:t>
+      </w:r>
+      <w:r>
+        <w:t>preferences</w:t>
       </w:r>
       <w:r>
         <w:t>,</w:t>
       </w:r>
       <w:r>
-        <w:t xml:space="preserve"> and long working period. </w:t>
-      </w:r>
-      <w:r>
-        <w:t>Therefore</w:t>
+        <w:t xml:space="preserve"> and long working </w:t>
+      </w:r>
+      <w:r>
+        <w:t>hours.</w:t>
+      </w:r>
+      <w:r>
+        <w:t xml:space="preserve"> </w:t>
+      </w:r>
+      <w:r>
+        <w:t>With lower levels of physical activity</w:t>
       </w:r>
       <w:r>
         <w:t xml:space="preserve">, the risk of obesity, depression, high blood pressure, as well as a series of cardiovascular diseases </w:t>
       </w:r>
       <w:r>
-        <w:t>rose</w:t>
-      </w:r>
-      <w:r>
-        <w:t xml:space="preserve"> rapidly, being harmful to public health. </w:t>
-      </w:r>
-      <w:r>
-        <w:t xml:space="preserve">Quinn (2021) mentioned that a positive attitude can encourage people to do sports more frequently. </w:t>
-      </w:r>
-      <w:r>
-        <w:t>For solving health issues, augmented reality (AR) videos games</w:t>
-      </w:r>
-      <w:r>
-        <w:t xml:space="preserve">, more </w:t>
+        <w:t>ri</w:t>
+      </w:r>
+      <w:r>
+        <w:t>se</w:t>
+      </w:r>
+      <w:r>
+        <w:t xml:space="preserve"> rapidly, </w:t>
+      </w:r>
+      <w:r>
+        <w:t>which is harmful for</w:t>
+      </w:r>
+      <w:r>
+        <w:t xml:space="preserve"> public health. </w:t>
+      </w:r>
+      <w:r>
+        <w:t xml:space="preserve">Quinn (2021) </w:t>
+      </w:r>
+      <w:r>
+        <w:t>found</w:t>
+      </w:r>
+      <w:r>
+        <w:t xml:space="preserve"> that a positive attitude can encourage people to </w:t>
+      </w:r>
+      <w:r>
+        <w:t>engage in</w:t>
+      </w:r>
+      <w:r>
+        <w:t xml:space="preserve"> sports more frequently. </w:t>
+      </w:r>
+      <w:r>
+        <w:t>Augmented reality video</w:t>
+      </w:r>
+      <w:r>
+        <w:t xml:space="preserve"> games</w:t>
+      </w:r>
+      <w:r>
+        <w:t>,</w:t>
+      </w:r>
+      <w:r>
+        <w:t xml:space="preserve"> which are perceived as a</w:t>
+      </w:r>
+      <w:r>
+        <w:t xml:space="preserve"> more </w:t>
       </w:r>
       <w:r>
         <w:t>interesting</w:t>
@@ -1324,19 +1706,94 @@
         <w:t>,</w:t>
       </w:r>
       <w:r>
-        <w:t xml:space="preserve"> are in consideration. Augmented reality is an extended version of VR. It </w:t>
-      </w:r>
-      <w:r>
-        <w:t>combined</w:t>
-      </w:r>
-      <w:r>
-        <w:t xml:space="preserve"> virtual elements with the real world, through the assist of visual devices, including eyeglasses, monitors, as well as smart devices (Tim Fisher. 2021). Overlapping on and tracking in real-world objects, AR objects seem to occupy the same space. Besides visualization, the AR system can also contain sound and tactile, providing a new form of the world. AR technology can be applied in various types of applications, such as maps and games.</w:t>
-      </w:r>
-      <w:r>
-        <w:t xml:space="preserve"> As we know that, mobile games are common and attractive.</w:t>
-      </w:r>
-      <w:r>
-        <w:t xml:space="preserve"> In this way</w:t>
+        <w:t xml:space="preserve"> </w:t>
+      </w:r>
+      <w:r>
+        <w:t>have been considered to solve health issues</w:t>
+      </w:r>
+      <w:r>
+        <w:t xml:space="preserve">. Augmented reality is an extended version of </w:t>
+      </w:r>
+      <w:r>
+        <w:t>virtual reality (</w:t>
+      </w:r>
+      <w:r>
+        <w:t>VR</w:t>
+      </w:r>
+      <w:r>
+        <w:t>)</w:t>
+      </w:r>
+      <w:r>
+        <w:t xml:space="preserve">. It </w:t>
+      </w:r>
+      <w:r>
+        <w:t xml:space="preserve">uses </w:t>
+      </w:r>
+      <w:r>
+        <w:t xml:space="preserve">visual devices, including eyeglasses, monitors, </w:t>
+      </w:r>
+      <w:r>
+        <w:t>and</w:t>
+      </w:r>
+      <w:r>
+        <w:t xml:space="preserve"> smart devices</w:t>
+      </w:r>
+      <w:r>
+        <w:t>, to combine virtual elements with the real world (Fisher</w:t>
+      </w:r>
+      <w:r>
+        <w:t>. 2021). By overlapping on and tracking</w:t>
+      </w:r>
+      <w:r>
+        <w:t xml:space="preserve"> real-world objects, AR objects seem to occupy the same s</w:t>
+      </w:r>
+      <w:r>
+        <w:t>pace. Besides visualization, an AR system can also include</w:t>
+      </w:r>
+      <w:r>
+        <w:t xml:space="preserve"> sound</w:t>
+      </w:r>
+      <w:r>
+        <w:t>s</w:t>
+      </w:r>
+      <w:r>
+        <w:t xml:space="preserve"> and tactile</w:t>
+      </w:r>
+      <w:r>
+        <w:t xml:space="preserve"> elements, providing a new version of the world. Augmented reality</w:t>
+      </w:r>
+      <w:r>
+        <w:t xml:space="preserve"> technology can be applied in various types of appli</w:t>
+      </w:r>
+      <w:r>
+        <w:t>cations, such as maps and games</w:t>
+      </w:r>
+      <w:r>
+        <w:t>,</w:t>
+      </w:r>
+      <w:r>
+        <w:t xml:space="preserve"> and</w:t>
+      </w:r>
+      <w:r>
+        <w:t xml:space="preserve"> mobile games are </w:t>
+      </w:r>
+      <w:r>
+        <w:t xml:space="preserve">particularly </w:t>
+      </w:r>
+      <w:r>
+        <w:t>common and attractive</w:t>
+      </w:r>
+      <w:r>
+        <w:t xml:space="preserve"> to users</w:t>
+      </w:r>
+      <w:r>
+        <w:t>.</w:t>
+      </w:r>
+      <w:r>
+        <w:t xml:space="preserve"> In this </w:t>
+      </w:r>
+      <w:r>
+        <w:t>study</w:t>
       </w:r>
       <w:r>
         <w:t xml:space="preserve">, we focus on </w:t>
@@ -1345,13 +1802,7 @@
         <w:t>Pokémon</w:t>
       </w:r>
       <w:r>
-        <w:t xml:space="preserve"> Go, a popular AR mobile game</w:t>
-      </w:r>
-      <w:r>
-        <w:t xml:space="preserve"> in our research</w:t>
-      </w:r>
-      <w:r>
-        <w:t>.</w:t>
+        <w:t xml:space="preserve"> Go, a popular AR mobile game.</w:t>
       </w:r>
     </w:p>
     <w:p>
@@ -1359,6 +1810,246 @@
         <w:pStyle w:val="a0"/>
         <w:spacing w:line="340" w:lineRule="atLeast"/>
       </w:pPr>
+      <w:r>
+        <w:t>Pokémon</w:t>
+      </w:r>
+      <w:r>
+        <w:t xml:space="preserve"> Go</w:t>
+      </w:r>
+      <w:r>
+        <w:t>,</w:t>
+      </w:r>
+      <w:r>
+        <w:t xml:space="preserve"> developed by Niantic </w:t>
+      </w:r>
+      <w:r>
+        <w:t>Inc.</w:t>
+      </w:r>
+      <w:r>
+        <w:t>, is a</w:t>
+      </w:r>
+      <w:r>
+        <w:t xml:space="preserve"> </w:t>
+      </w:r>
+      <w:r>
+        <w:t>well-known</w:t>
+      </w:r>
+      <w:r>
+        <w:t xml:space="preserve"> </w:t>
+      </w:r>
+      <w:r>
+        <w:t>mobile game that was</w:t>
+      </w:r>
+      <w:r>
+        <w:t xml:space="preserve"> released in 2016 on both Ap</w:t>
+      </w:r>
+      <w:r>
+        <w:t>ple Store and Google Play (</w:t>
+      </w:r>
+      <w:r>
+        <w:t>Reilly</w:t>
+      </w:r>
+      <w:r>
+        <w:t>,</w:t>
+      </w:r>
+      <w:r>
+        <w:t xml:space="preserve"> 2017). </w:t>
+      </w:r>
+      <w:r>
+        <w:t>It combined the application with GPS signals and real-world map. Players of Pokémon Go can</w:t>
+      </w:r>
+      <w:r>
+        <w:t xml:space="preserve"> locate, catch (also obtain ingredients for training </w:t>
+      </w:r>
+      <w:r>
+        <w:t>Pokémon</w:t>
+      </w:r>
+      <w:r>
+        <w:t xml:space="preserve">), hatch (players walk around 2 to 10 km to obtain a </w:t>
+      </w:r>
+      <w:r>
+        <w:t>Pokémon</w:t>
+      </w:r>
+      <w:r>
+        <w:t xml:space="preserve">), and train virtual creatures, </w:t>
+      </w:r>
+      <w:r>
+        <w:t>Pokémon</w:t>
+      </w:r>
+      <w:r>
+        <w:t xml:space="preserve">. Those </w:t>
+      </w:r>
+      <w:r>
+        <w:t>Pokémon</w:t>
+      </w:r>
+      <w:r>
+        <w:t xml:space="preserve"> can be used for battl</w:t>
+      </w:r>
+      <w:r>
+        <w:t xml:space="preserve">ing and </w:t>
+      </w:r>
+      <w:r>
+        <w:t>g</w:t>
+      </w:r>
+      <w:r>
+        <w:t>ym controlling (</w:t>
+      </w:r>
+      <w:r>
+        <w:t>Webster</w:t>
+      </w:r>
+      <w:r>
+        <w:t>,</w:t>
+      </w:r>
+      <w:r>
+        <w:t xml:space="preserve"> 2015). </w:t>
+      </w:r>
+      <w:r>
+        <w:t>Pokémon</w:t>
+      </w:r>
+      <w:r>
+        <w:t xml:space="preserve"> Go uses a map and camera to display the virtual spots,</w:t>
+      </w:r>
+      <w:r>
+        <w:t xml:space="preserve"> such as</w:t>
+      </w:r>
+      <w:r>
+        <w:t xml:space="preserve"> Poke</w:t>
+      </w:r>
+      <w:r>
+        <w:t>S</w:t>
+      </w:r>
+      <w:r>
+        <w:t>top</w:t>
+      </w:r>
+      <w:r>
+        <w:t>s</w:t>
+      </w:r>
+      <w:r>
+        <w:t>, g</w:t>
+      </w:r>
+      <w:r>
+        <w:t>ym</w:t>
+      </w:r>
+      <w:r>
+        <w:t>s</w:t>
+      </w:r>
+      <w:r>
+        <w:t>, and activity location points. (Smith</w:t>
+      </w:r>
+      <w:r>
+        <w:t>,</w:t>
+      </w:r>
+      <w:r>
+        <w:t xml:space="preserve"> 2017)</w:t>
+      </w:r>
+      <w:r>
+        <w:t>.</w:t>
+      </w:r>
+      <w:r>
+        <w:t xml:space="preserve"> </w:t>
+      </w:r>
+      <w:r>
+        <w:t>Pokémon</w:t>
+      </w:r>
+      <w:r>
+        <w:t xml:space="preserve"> Go is a celebrated application, with 632 </w:t>
+      </w:r>
+      <w:r>
+        <w:t>million</w:t>
+      </w:r>
+      <w:r>
+        <w:t xml:space="preserve"> downloads</w:t>
+      </w:r>
+      <w:r>
+        <w:t xml:space="preserve"> and 147 million monthly active players. Due to its popularity</w:t>
+      </w:r>
+      <w:r>
+        <w:t xml:space="preserve"> and attractiveness</w:t>
+      </w:r>
+      <w:r>
+        <w:t xml:space="preserve"> to users</w:t>
+      </w:r>
+      <w:r>
+        <w:t>,</w:t>
+      </w:r>
+      <w:r>
+        <w:t xml:space="preserve"> it is plausible that</w:t>
+      </w:r>
+      <w:r>
+        <w:t xml:space="preserve"> </w:t>
+      </w:r>
+      <w:r>
+        <w:t>Pokémon</w:t>
+      </w:r>
+      <w:r>
+        <w:t xml:space="preserve"> Go facilitates </w:t>
+      </w:r>
+      <w:r>
+        <w:t>behaviour</w:t>
+      </w:r>
+      <w:r>
+        <w:t>al</w:t>
+      </w:r>
+      <w:r>
+        <w:t xml:space="preserve"> change</w:t>
+      </w:r>
+      <w:r>
+        <w:t>s that might affect</w:t>
+      </w:r>
+      <w:r>
+        <w:t xml:space="preserve"> public health (Dillet</w:t>
+      </w:r>
+      <w:r>
+        <w:t>,</w:t>
+      </w:r>
+      <w:r>
+        <w:t xml:space="preserve"> 2016). If </w:t>
+      </w:r>
+      <w:r>
+        <w:t>a correlation is found</w:t>
+      </w:r>
+      <w:r>
+        <w:t xml:space="preserve"> between </w:t>
+      </w:r>
+      <w:r>
+        <w:t>Pokémon</w:t>
+      </w:r>
+      <w:r>
+        <w:t xml:space="preserve"> Go and users’ levels of physical activity</w:t>
+      </w:r>
+      <w:r>
+        <w:t xml:space="preserve">, </w:t>
+      </w:r>
+      <w:r>
+        <w:t>this will represent a new way of increasing engagement in</w:t>
+      </w:r>
+      <w:r>
+        <w:t xml:space="preserve"> sport</w:t>
+      </w:r>
+      <w:r>
+        <w:t>s</w:t>
+      </w:r>
+      <w:r>
+        <w:t>,</w:t>
+      </w:r>
+      <w:r>
+        <w:t xml:space="preserve"> </w:t>
+      </w:r>
+      <w:r>
+        <w:t xml:space="preserve">and fostering positive </w:t>
+      </w:r>
+      <w:r>
+        <w:t>attitude</w:t>
+      </w:r>
+      <w:r>
+        <w:t>s</w:t>
+      </w:r>
+      <w:r>
+        <w:t xml:space="preserve"> towards physical activity</w:t>
+      </w:r>
+      <w:r>
+        <w:t>.</w:t>
+      </w:r>
     </w:p>
     <w:p>
       <w:pPr>
@@ -1366,146 +2057,329 @@
         <w:spacing w:line="340" w:lineRule="atLeast"/>
       </w:pPr>
       <w:r>
+        <w:lastRenderedPageBreak/>
+        <w:t>Multiple pieces of research have found that</w:t>
+      </w:r>
+      <w:r>
+        <w:t xml:space="preserve"> </w:t>
+      </w:r>
+      <w:r>
         <w:t>Pokémon</w:t>
       </w:r>
       <w:r>
-        <w:t xml:space="preserve"> Go developed by Niantic </w:t>
-      </w:r>
-      <w:r>
-        <w:t>Inc.</w:t>
-      </w:r>
-      <w:r>
-        <w:t xml:space="preserve"> is a famous </w:t>
-      </w:r>
-      <w:r>
-        <w:t xml:space="preserve">AR </w:t>
-      </w:r>
-      <w:r>
-        <w:t>mobile game,</w:t>
-      </w:r>
-      <w:r>
-        <w:t xml:space="preserve"> released in 2016 on both Apple Store and Google Play (Luke Reilly. 2017). </w:t>
+        <w:t xml:space="preserve"> Go </w:t>
+      </w:r>
+      <w:r>
+        <w:t>a</w:t>
+      </w:r>
+      <w:r>
+        <w:t xml:space="preserve">ffects </w:t>
+      </w:r>
+      <w:r>
+        <w:t>levels</w:t>
+      </w:r>
+      <w:r>
+        <w:t xml:space="preserve"> physical activit</w:t>
+      </w:r>
+      <w:r>
+        <w:t>y</w:t>
+      </w:r>
+      <w:r>
+        <w:t xml:space="preserve"> of</w:t>
+      </w:r>
+      <w:r>
+        <w:t xml:space="preserve"> most </w:t>
+      </w:r>
+      <w:r>
+        <w:t>participants</w:t>
+      </w:r>
+      <w:r>
+        <w:t xml:space="preserve"> (</w:t>
+      </w:r>
+      <w:r>
+        <w:t>Gunther, 2016</w:t>
+      </w:r>
+      <w:r>
+        <w:t xml:space="preserve">; </w:t>
+      </w:r>
+      <w:r>
+        <w:t>Wong</w:t>
+      </w:r>
+      <w:r>
+        <w:t>, 201</w:t>
+      </w:r>
+      <w:r>
+        <w:t>7</w:t>
+      </w:r>
+      <w:r>
+        <w:t>)</w:t>
+      </w:r>
+      <w:r>
+        <w:t xml:space="preserve">. </w:t>
+      </w:r>
+      <w:r>
+        <w:t>One study found that users’ level</w:t>
+      </w:r>
+      <w:r>
+        <w:t xml:space="preserve"> of physical activities increased </w:t>
+      </w:r>
+      <w:r>
+        <w:t xml:space="preserve">by </w:t>
+      </w:r>
+      <w:r>
+        <w:t>approximately 25%,</w:t>
+      </w:r>
+      <w:r>
+        <w:t xml:space="preserve"> and</w:t>
+      </w:r>
+      <w:r>
+        <w:t xml:space="preserve"> physical activity level</w:t>
+      </w:r>
+      <w:r>
+        <w:t>s increased</w:t>
+      </w:r>
+      <w:r>
+        <w:t xml:space="preserve"> across gender</w:t>
+      </w:r>
+      <w:r>
+        <w:t>s</w:t>
+      </w:r>
+      <w:r>
+        <w:t xml:space="preserve">, ages, </w:t>
+      </w:r>
+      <w:r>
+        <w:t>and</w:t>
+      </w:r>
+      <w:r>
+        <w:t xml:space="preserve"> weight status</w:t>
+      </w:r>
+      <w:r>
+        <w:t>es</w:t>
+      </w:r>
+      <w:r>
+        <w:t xml:space="preserve">. </w:t>
+      </w:r>
+      <w:r>
+        <w:t xml:space="preserve">In general, </w:t>
+      </w:r>
+      <w:r>
+        <w:t>physical activity level</w:t>
+      </w:r>
+      <w:r>
+        <w:t>s of players who were inactive originally</w:t>
+      </w:r>
+      <w:r>
+        <w:t xml:space="preserve"> increase sharply (Gunther</w:t>
+      </w:r>
+      <w:r>
+        <w:t>,</w:t>
+      </w:r>
+      <w:r>
+        <w:t xml:space="preserve"> 2016). Some studies, however, suggested that </w:t>
       </w:r>
       <w:r>
         <w:t>Pokémon</w:t>
       </w:r>
       <w:r>
-        <w:t xml:space="preserve"> Go players use GPS signals to locate, catch (also obtain ingredients for training </w:t>
+        <w:t xml:space="preserve"> Go dose not </w:t>
+      </w:r>
+      <w:r>
+        <w:t>di</w:t>
+      </w:r>
+      <w:r>
+        <w:t xml:space="preserve">rectly improve the </w:t>
+      </w:r>
+      <w:r>
+        <w:t xml:space="preserve">physical health. </w:t>
+      </w:r>
+      <w:r>
+        <w:t>One study found that d</w:t>
+      </w:r>
+      <w:r>
+        <w:t xml:space="preserve">espite </w:t>
+      </w:r>
+      <w:r>
+        <w:t>positive</w:t>
+      </w:r>
+      <w:r>
+        <w:t xml:space="preserve"> effects in the first period, players' physical activ</w:t>
+      </w:r>
+      <w:r>
+        <w:t>ity levels drop sharply, indicating</w:t>
+      </w:r>
+      <w:r>
+        <w:t xml:space="preserve"> that the positive effects </w:t>
+      </w:r>
+      <w:r>
+        <w:t>are not sustainable (Allana</w:t>
+      </w:r>
+      <w:r>
+        <w:t xml:space="preserve"> et al., 2016). This </w:t>
+      </w:r>
+      <w:r>
+        <w:t>may be related to players’ motivation</w:t>
+      </w:r>
+      <w:r>
+        <w:t xml:space="preserve">. </w:t>
+      </w:r>
+      <w:r>
+        <w:t xml:space="preserve">Another study identified </w:t>
+      </w:r>
+      <w:r>
+        <w:t xml:space="preserve">three kinds of motivation </w:t>
+      </w:r>
+      <w:r>
+        <w:t>among players:</w:t>
+      </w:r>
+      <w:r>
+        <w:t xml:space="preserve"> health, social, and immersi</w:t>
+      </w:r>
+      <w:r>
+        <w:t>on. Although players motivated by health showed</w:t>
+      </w:r>
+      <w:r>
+        <w:t xml:space="preserve"> a significant increase in physical activit</w:t>
+      </w:r>
+      <w:r>
+        <w:t>y levels</w:t>
+      </w:r>
+      <w:r>
+        <w:t xml:space="preserve">, the effects </w:t>
+      </w:r>
+      <w:r>
+        <w:t>of</w:t>
+      </w:r>
+      <w:r>
+        <w:t xml:space="preserve"> social</w:t>
+      </w:r>
+      <w:r>
+        <w:t xml:space="preserve"> motivation</w:t>
+      </w:r>
+      <w:r>
+        <w:t xml:space="preserve"> and immersion </w:t>
+      </w:r>
+      <w:r>
+        <w:t>were</w:t>
+      </w:r>
+      <w:r>
+        <w:t xml:space="preserve"> limited. </w:t>
+      </w:r>
+      <w:r>
+        <w:t xml:space="preserve">However, </w:t>
+      </w:r>
+      <w:r>
+        <w:t>time spent outdoor</w:t>
+      </w:r>
+      <w:r>
+        <w:t>s</w:t>
+      </w:r>
+      <w:r>
+        <w:t xml:space="preserve"> increased </w:t>
+      </w:r>
+      <w:r>
+        <w:t xml:space="preserve">significantly </w:t>
+      </w:r>
+      <w:r>
+        <w:t>(Lukas et al., 2017).</w:t>
+      </w:r>
+      <w:r>
+        <w:t xml:space="preserve"> </w:t>
+      </w:r>
+      <w:r>
+        <w:t>Based on the</w:t>
+      </w:r>
+      <w:r>
+        <w:t xml:space="preserve"> above arguments, I </w:t>
+      </w:r>
+      <w:r>
+        <w:t>hypothesize</w:t>
+      </w:r>
+      <w:r>
+        <w:t xml:space="preserve"> that </w:t>
       </w:r>
       <w:r>
         <w:t>Pokémon</w:t>
       </w:r>
       <w:r>
-        <w:t xml:space="preserve">), hatch (players walk around 2 to 10 km to obtain a </w:t>
+        <w:t xml:space="preserve"> Go positive</w:t>
+      </w:r>
+      <w:r>
+        <w:t xml:space="preserve">ly, but indirectly, affects </w:t>
+      </w:r>
+      <w:r>
+        <w:t>physical activity</w:t>
+      </w:r>
+      <w:r>
+        <w:t xml:space="preserve"> levels</w:t>
+      </w:r>
+      <w:r>
+        <w:t>.</w:t>
+      </w:r>
+      <w:r>
+        <w:t xml:space="preserve"> </w:t>
+      </w:r>
+      <w:r>
+        <w:t>To test</w:t>
+      </w:r>
+      <w:r>
+        <w:t xml:space="preserve"> this assumption, </w:t>
+      </w:r>
+      <w:r>
+        <w:t>we have conducted a study on t</w:t>
+      </w:r>
+      <w:r>
+        <w:t xml:space="preserve">he relationships between </w:t>
       </w:r>
       <w:r>
         <w:t>Pokémon</w:t>
       </w:r>
       <w:r>
-        <w:t xml:space="preserve">), and train virtual creatures, </w:t>
+        <w:t xml:space="preserve"> Go and physical activity. If </w:t>
       </w:r>
       <w:r>
         <w:t>Pokémon</w:t>
       </w:r>
       <w:r>
-        <w:t xml:space="preserve">. Those </w:t>
-      </w:r>
-      <w:r>
-        <w:t>Pokémon</w:t>
-      </w:r>
-      <w:r>
-        <w:t xml:space="preserve"> can be used for battling and Gym controlling (Andrew Webster. 2015). </w:t>
-      </w:r>
-      <w:r>
-        <w:t>Pokémon</w:t>
-      </w:r>
-      <w:r>
-        <w:t xml:space="preserve"> Go uses a map and camera to display the virtual spots, like </w:t>
-      </w:r>
-      <w:proofErr w:type="spellStart"/>
-      <w:r>
-        <w:t>Pokestop</w:t>
-      </w:r>
-      <w:proofErr w:type="spellEnd"/>
-      <w:r>
-        <w:t xml:space="preserve">, Gym, and activity location points. (Smith. 2017) </w:t>
-      </w:r>
-      <w:r>
-        <w:t>Pokémon</w:t>
-      </w:r>
-      <w:r>
-        <w:t xml:space="preserve"> Go is a celebrated application, with 632 </w:t>
-      </w:r>
-      <w:r>
-        <w:t>million</w:t>
-      </w:r>
-      <w:r>
-        <w:t xml:space="preserve"> times downloading and 147 million monthly active players. Due to its popularity</w:t>
-      </w:r>
-      <w:r>
-        <w:t xml:space="preserve"> and attractiveness</w:t>
-      </w:r>
-      <w:r>
-        <w:t xml:space="preserve">, </w:t>
-      </w:r>
-      <w:r>
-        <w:t>Pokémon</w:t>
-      </w:r>
-      <w:r>
-        <w:t xml:space="preserve"> Go plausibly facilitates an obvious </w:t>
-      </w:r>
-      <w:r>
-        <w:t>behaviour</w:t>
-      </w:r>
-      <w:r>
-        <w:t xml:space="preserve"> change in public health (</w:t>
-      </w:r>
-      <w:proofErr w:type="spellStart"/>
-      <w:r>
-        <w:t>Dillet</w:t>
-      </w:r>
-      <w:proofErr w:type="spellEnd"/>
-      <w:r>
-        <w:t xml:space="preserve">. 2016). If relationships between </w:t>
-      </w:r>
-      <w:r>
-        <w:t>Pokémon</w:t>
-      </w:r>
-      <w:r>
-        <w:t xml:space="preserve"> Go and the amount of physical activity are confirmed, a new method increasing the sport rate</w:t>
-      </w:r>
-      <w:r>
-        <w:t>,</w:t>
+        <w:t xml:space="preserve"> Go does</w:t>
+      </w:r>
+      <w:r>
+        <w:t xml:space="preserve"> increase </w:t>
+      </w:r>
+      <w:r>
+        <w:t>levels</w:t>
+      </w:r>
+      <w:r>
+        <w:t xml:space="preserve"> of ph</w:t>
+      </w:r>
+      <w:r>
+        <w:t xml:space="preserve">ysical activity, </w:t>
+      </w:r>
+      <w:r>
+        <w:t xml:space="preserve">more AR mobile games </w:t>
+      </w:r>
+      <w:r>
+        <w:t>can be developed to improve public health. The objectives</w:t>
       </w:r>
       <w:r>
         <w:t xml:space="preserve"> </w:t>
       </w:r>
       <w:r>
-        <w:t>as well as</w:t>
-      </w:r>
-      <w:r>
-        <w:t xml:space="preserve"> improvi</w:t>
-      </w:r>
-      <w:r>
-        <w:t>ng public hea</w:t>
-      </w:r>
-      <w:r>
-        <w:t xml:space="preserve">lth </w:t>
-      </w:r>
-      <w:r>
-        <w:t>will be discovered</w:t>
-      </w:r>
-      <w:r>
-        <w:t xml:space="preserve"> as Pokémon Go is more interesting</w:t>
-      </w:r>
-      <w:r>
-        <w:t xml:space="preserve"> and attractive</w:t>
-      </w:r>
-      <w:r>
-        <w:t>, the attitude towards physical activity can be more positive</w:t>
-      </w:r>
-      <w:r>
-        <w:t>.</w:t>
+        <w:t>are</w:t>
+      </w:r>
+      <w:r>
+        <w:t xml:space="preserve"> </w:t>
+      </w:r>
+      <w:r>
+        <w:t>presented</w:t>
+      </w:r>
+      <w:r>
+        <w:t xml:space="preserve"> in the "Research Objectives" se</w:t>
+      </w:r>
+      <w:r>
+        <w:t>ct</w:t>
+      </w:r>
+      <w:r>
+        <w:t>ion.</w:t>
       </w:r>
     </w:p>
     <w:p>
@@ -1516,108 +2390,6 @@
     </w:p>
     <w:p>
       <w:pPr>
-        <w:pStyle w:val="a0"/>
-        <w:spacing w:line="340" w:lineRule="atLeast"/>
-      </w:pPr>
-      <w:r>
-        <w:lastRenderedPageBreak/>
-        <w:t>According</w:t>
-      </w:r>
-      <w:r>
-        <w:t xml:space="preserve"> to multiple pieces of research, </w:t>
-      </w:r>
-      <w:r>
-        <w:t>Pokémon</w:t>
-      </w:r>
-      <w:r>
-        <w:t xml:space="preserve"> Go obviously and positively affects the </w:t>
-      </w:r>
-      <w:r>
-        <w:t>amount</w:t>
-      </w:r>
-      <w:r>
-        <w:t xml:space="preserve"> of physical activit</w:t>
-      </w:r>
-      <w:r>
-        <w:t>y</w:t>
-      </w:r>
-      <w:r>
-        <w:t xml:space="preserve"> on most </w:t>
-      </w:r>
-      <w:r>
-        <w:t>participants</w:t>
-      </w:r>
-      <w:r>
-        <w:t xml:space="preserve">. The number of physical activities increased approximately 25%, compared with the previous activity level. </w:t>
-      </w:r>
-      <w:r>
-        <w:t>Pokémon</w:t>
-      </w:r>
-      <w:r>
-        <w:t xml:space="preserve"> Go, additionally, </w:t>
-      </w:r>
-      <w:r>
-        <w:t>increased</w:t>
-      </w:r>
-      <w:r>
-        <w:t xml:space="preserve"> the physical activity level across gender, ages, as well as weight status. The physical activity level of players, inactive originally, increase sharply in general (Gunther</w:t>
-      </w:r>
-      <w:r>
-        <w:t>,</w:t>
-      </w:r>
-      <w:r>
-        <w:t xml:space="preserve"> 2016). Some studies, however, suggested that </w:t>
-      </w:r>
-      <w:r>
-        <w:t>Pokémon</w:t>
-      </w:r>
-      <w:r>
-        <w:t xml:space="preserve"> Go cannot directly advance public physical health. Despite the best effects in the first period, players' physical activity levels drop sharply, meaning that the positive effects mention</w:t>
-      </w:r>
-      <w:r>
-        <w:t>ed are not sustainable (</w:t>
-      </w:r>
-      <w:proofErr w:type="spellStart"/>
-      <w:r>
-        <w:t>Allana</w:t>
-      </w:r>
-      <w:proofErr w:type="spellEnd"/>
-      <w:r>
-        <w:t xml:space="preserve"> et al., 2016). This effect can be related to the motivation of players. There are three kinds of motivation for players, including health, social, and immersion. Although players with health motivation presented a significant increase in the number of physical activities, the effects caused by social and immersion motivation are limited. Merely the time spent outdoor increased rapidly (Lukas et al., 2017).</w:t>
-      </w:r>
-      <w:r>
-        <w:t xml:space="preserve"> According to the above arguments, I believe that </w:t>
-      </w:r>
-      <w:r>
-        <w:t>Pokémon</w:t>
-      </w:r>
-      <w:r>
-        <w:t xml:space="preserve"> Go positively, but indirectly, affects the amount of physical activity.</w:t>
-      </w:r>
-      <w:r>
-        <w:t xml:space="preserve"> </w:t>
-      </w:r>
-      <w:r>
-        <w:t xml:space="preserve">For examining this assumption, </w:t>
-      </w:r>
-      <w:r>
-        <w:t xml:space="preserve">research, studying the relationships between </w:t>
-      </w:r>
-      <w:r>
-        <w:t>Pokémon</w:t>
-      </w:r>
-      <w:r>
-        <w:t xml:space="preserve"> Go and physical activity, was conducted. If </w:t>
-      </w:r>
-      <w:r>
-        <w:t>Pokémon</w:t>
-      </w:r>
-      <w:r>
-        <w:t xml:space="preserve"> Go can increase the amount of physical activity, we can develop more AR mobile games for public health improvement. The aspects of the entire study were indicated in the "Research Objectives" session.</w:t>
-      </w:r>
-    </w:p>
-    <w:p>
-      <w:pPr>
         <w:pStyle w:val="2"/>
         <w:spacing w:line="340" w:lineRule="atLeast"/>
         <w:rPr>
@@ -1699,13 +2471,8 @@
         <w:t>Pokémon</w:t>
       </w:r>
       <w:r>
-        <w:t xml:space="preserve">, or turning </w:t>
-      </w:r>
-      <w:proofErr w:type="spellStart"/>
-      <w:r>
-        <w:t>Pokestop</w:t>
-      </w:r>
-      <w:proofErr w:type="spellEnd"/>
+        <w:t>, or turning Pokestop</w:t>
+      </w:r>
       <w:r>
         <w:t>)</w:t>
       </w:r>
@@ -1842,42 +2609,16 @@
         <w:t>obeying</w:t>
       </w:r>
       <w:r>
-        <w:t xml:space="preserve"> the code of ethics of the world medical association (Declaration of Helsinki) for studies using humans as data. Amazon Mechanical Turk (</w:t>
-      </w:r>
-      <w:proofErr w:type="spellStart"/>
-      <w:r>
-        <w:t>MTurk</w:t>
-      </w:r>
-      <w:proofErr w:type="spellEnd"/>
-      <w:r>
-        <w:t>), an internet-based platform offering an online participant pool, was applied for data collection (</w:t>
-      </w:r>
-      <w:proofErr w:type="spellStart"/>
-      <w:r>
-        <w:t>Buhrmester</w:t>
-      </w:r>
-      <w:proofErr w:type="spellEnd"/>
-      <w:r>
-        <w:t xml:space="preserve">, </w:t>
-      </w:r>
-      <w:proofErr w:type="spellStart"/>
-      <w:r>
-        <w:t>Kwang</w:t>
-      </w:r>
-      <w:proofErr w:type="spellEnd"/>
-      <w:r>
-        <w:t xml:space="preserve">, &amp; Gosling, 2011; </w:t>
-      </w:r>
-      <w:proofErr w:type="spellStart"/>
-      <w:r>
-        <w:t>Paolacci</w:t>
-      </w:r>
-      <w:proofErr w:type="spellEnd"/>
-      <w:r>
-        <w:t xml:space="preserve"> &amp; Chandler, 2014). The original data contains 999 records, described by 31 variables. Before processing data, we examine the number of missing values (which is 0), a</w:t>
-      </w:r>
-      <w:r>
-        <w:t>s well as filtering out records by an attention filtering variable.</w:t>
+        <w:t xml:space="preserve"> the code of ethics of the world medical association (Declaration of Helsinki) for studies using humans as data. Amazon Mechanical Turk (MTurk), an internet-based platform offering an online participant pool, was applied for data collection (Buhrmester</w:t>
+      </w:r>
+      <w:r>
+        <w:t xml:space="preserve"> et al.</w:t>
+      </w:r>
+      <w:r>
+        <w:t>, 2011; Paolacci &amp; Chandler, 2014). The original data contains 999 records, described by 31 variables. Before processing data, we examine the number of missing values (which is 0), a</w:t>
+      </w:r>
+      <w:r>
+        <w:t>s well as filter out records by an attention filtering variable.</w:t>
       </w:r>
     </w:p>
     <w:p>
@@ -1895,15 +2636,7 @@
         <w:t xml:space="preserve"> (removed after filtering)</w:t>
       </w:r>
       <w:r>
-        <w:t xml:space="preserve">. Despite the convenience as well as limitless of time and location, the Mechanical Turk experiment cannot guarantee that participants are paying attention as the survey was completed online (Jennifer </w:t>
-      </w:r>
-      <w:proofErr w:type="spellStart"/>
-      <w:r>
-        <w:t>Jacquet</w:t>
-      </w:r>
-      <w:proofErr w:type="spellEnd"/>
-      <w:r>
-        <w:t>, 2011). Ensuring only data from focusing-on-survey participants were co</w:t>
+        <w:t>. Despite the convenience as well as limitless of time and location, the Mechanical Turk experiment cannot guarantee that participants are paying attention as the survey was completed online (Jennifer Jacquet, 2011). Ensuring only data from focusing-on-survey participants were co</w:t>
       </w:r>
       <w:r>
         <w:t>llected, a variable that acted as an attention filter</w:t>
@@ -1939,15 +2672,7 @@
         <w:t>. This subjective assigning method is plausible for applying interval scale and the concept of</w:t>
       </w:r>
       <w:r>
-        <w:t xml:space="preserve"> distance (</w:t>
-      </w:r>
-      <w:proofErr w:type="spellStart"/>
-      <w:r>
-        <w:t>Chaowei</w:t>
-      </w:r>
-      <w:proofErr w:type="spellEnd"/>
-      <w:r>
-        <w:t xml:space="preserve"> Yang, 2014).</w:t>
+        <w:t xml:space="preserve"> distance (Chaowei Yang, 2014).</w:t>
       </w:r>
       <w:r>
         <w:t xml:space="preserve"> </w:t>
@@ -2285,7 +3010,7 @@
         <mc:AlternateContent>
           <mc:Choice Requires="wps">
             <w:drawing>
-              <wp:anchor distT="45720" distB="45720" distL="114300" distR="114300" simplePos="0" relativeHeight="251658240" behindDoc="0" locked="0" layoutInCell="1" allowOverlap="1">
+              <wp:anchor distT="45720" distB="45720" distL="114300" distR="114300" simplePos="0" relativeHeight="251658240" behindDoc="0" locked="0" layoutInCell="1" allowOverlap="1" wp14:anchorId="7CB9E3D3" wp14:editId="02661363">
                 <wp:simplePos x="0" y="0"/>
                 <wp:positionH relativeFrom="column">
                   <wp:posOffset>1737360</wp:posOffset>
@@ -2352,13 +3077,13 @@
               </wp:anchor>
             </w:drawing>
           </mc:Choice>
-          <mc:Fallback xmlns:cx5="http://schemas.microsoft.com/office/drawing/2016/5/11/chartex" xmlns:cx4="http://schemas.microsoft.com/office/drawing/2016/5/10/chartex" xmlns:cx3="http://schemas.microsoft.com/office/drawing/2016/5/9/chartex" xmlns:cx2="http://schemas.microsoft.com/office/drawing/2015/10/21/chartex" xmlns:cx1="http://schemas.microsoft.com/office/drawing/2015/9/8/chartex">
+          <mc:Fallback>
             <w:pict>
-              <v:shapetype id="_x0000_t202" coordsize="21600,21600" o:spt="202" path="m,l,21600r21600,l21600,xe">
+              <v:shapetype w14:anchorId="7CB9E3D3" id="_x0000_t202" coordsize="21600,21600" o:spt="202" path="m,l,21600r21600,l21600,xe">
                 <v:stroke joinstyle="miter"/>
                 <v:path gradientshapeok="t" o:connecttype="rect"/>
               </v:shapetype>
-              <v:shape id="文字方塊 2" o:spid="_x0000_s1025" type="#_x0000_t202" style="width:168.6pt;height:28.2pt;margin-top:-36.4pt;margin-left:136.8pt;mso-height-percent:0;mso-height-relative:margin;mso-width-percent:0;mso-width-relative:margin;mso-wrap-distance-bottom:3.6pt;mso-wrap-distance-left:9pt;mso-wrap-distance-right:9pt;mso-wrap-distance-top:3.6pt;mso-wrap-style:square;position:absolute;visibility:visible;v-text-anchor:top;z-index:251659264" stroked="f">
+              <v:shape id="文字方塊 2" o:spid="_x0000_s1026" type="#_x0000_t202" style="position:absolute;margin-left:136.8pt;margin-top:-36.4pt;width:168.6pt;height:28.2pt;z-index:251658240;visibility:visible;mso-wrap-style:square;mso-width-percent:0;mso-height-percent:0;mso-wrap-distance-left:9pt;mso-wrap-distance-top:3.6pt;mso-wrap-distance-right:9pt;mso-wrap-distance-bottom:3.6pt;mso-position-horizontal:absolute;mso-position-horizontal-relative:text;mso-position-vertical:absolute;mso-position-vertical-relative:text;mso-width-percent:0;mso-height-percent:0;mso-width-relative:margin;mso-height-relative:margin;v-text-anchor:top" o:gfxdata="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" stroked="f">
                 <v:textbox>
                   <w:txbxContent>
                     <w:p>
@@ -2602,31 +3327,7 @@
         <w:t>information (</w:t>
       </w:r>
       <w:r>
-        <w:t>like median) (</w:t>
-      </w:r>
-      <w:proofErr w:type="spellStart"/>
-      <w:r>
-        <w:t>Akhihesh</w:t>
-      </w:r>
-      <w:proofErr w:type="spellEnd"/>
-      <w:r>
-        <w:t xml:space="preserve"> </w:t>
-      </w:r>
-      <w:proofErr w:type="spellStart"/>
-      <w:r>
-        <w:t>Ganti</w:t>
-      </w:r>
-      <w:proofErr w:type="spellEnd"/>
-      <w:r>
-        <w:t xml:space="preserve">, 2021) or altering the scale (Daniel </w:t>
-      </w:r>
-      <w:proofErr w:type="spellStart"/>
-      <w:r>
-        <w:t>McNeish</w:t>
-      </w:r>
-      <w:proofErr w:type="spellEnd"/>
-      <w:r>
-        <w:t xml:space="preserve"> &amp; Melissa</w:t>
+        <w:t>like median) (Akhihesh Ganti, 2021) or altering the scale (Daniel McNeish &amp; Melissa</w:t>
       </w:r>
       <w:r>
         <w:t xml:space="preserve"> Gordon Wolf, 2020). The detailed variables grouping process, as well as the alpha score</w:t>
@@ -2733,15 +3434,7 @@
         </m:r>
       </m:oMath>
       <w:r>
-        <w:t>). The first three items for measuring recency of participants’ phys</w:t>
-      </w:r>
-      <w:proofErr w:type="spellStart"/>
-      <w:r>
-        <w:t>ical</w:t>
-      </w:r>
-      <w:proofErr w:type="spellEnd"/>
-      <w:r>
-        <w:t xml:space="preserve"> activity were “When was the last time you had (1) a walk for more than 30 min</w:t>
+        <w:t>). The first three items for measuring recency of participants’ physical activity were “When was the last time you had (1) a walk for more than 30 min</w:t>
       </w:r>
       <w:r>
         <w:t>/ (</w:t>
@@ -3726,11 +4419,9 @@
               <w:pStyle w:val="a0"/>
               <w:spacing w:before="60" w:after="60"/>
             </w:pPr>
-            <w:proofErr w:type="spellStart"/>
             <w:r>
               <w:t>PhysicalActivity</w:t>
             </w:r>
-            <w:proofErr w:type="spellEnd"/>
           </w:p>
         </w:tc>
         <w:tc>
@@ -3828,11 +4519,9 @@
               <w:pStyle w:val="a0"/>
               <w:spacing w:before="60" w:after="60"/>
             </w:pPr>
-            <w:proofErr w:type="spellStart"/>
             <w:r>
               <w:t>PokemonGo_AppUsage</w:t>
             </w:r>
-            <w:proofErr w:type="spellEnd"/>
           </w:p>
         </w:tc>
         <w:tc>
@@ -3930,13 +4619,8 @@
               <w:pStyle w:val="a0"/>
               <w:spacing w:before="60" w:after="60"/>
             </w:pPr>
-            <w:proofErr w:type="spellStart"/>
-            <w:r>
-              <w:t>social_sharing</w:t>
-            </w:r>
-            <w:proofErr w:type="spellEnd"/>
-            <w:r>
-              <w:t xml:space="preserve">  </w:t>
+            <w:r>
+              <w:t xml:space="preserve">social_sharing  </w:t>
             </w:r>
           </w:p>
         </w:tc>
@@ -4144,7 +4828,7 @@
         <mc:AlternateContent>
           <mc:Choice Requires="wps">
             <w:drawing>
-              <wp:anchor distT="45720" distB="45720" distL="114300" distR="114300" simplePos="0" relativeHeight="251668480" behindDoc="0" locked="0" layoutInCell="1" allowOverlap="1">
+              <wp:anchor distT="45720" distB="45720" distL="114300" distR="114300" simplePos="0" relativeHeight="251668480" behindDoc="0" locked="0" layoutInCell="1" allowOverlap="1" wp14:anchorId="210268A6" wp14:editId="74757E2C">
                 <wp:simplePos x="0" y="0"/>
                 <wp:positionH relativeFrom="column">
                   <wp:posOffset>-22860</wp:posOffset>
@@ -4208,9 +4892,9 @@
               </wp:anchor>
             </w:drawing>
           </mc:Choice>
-          <mc:Fallback xmlns:cx5="http://schemas.microsoft.com/office/drawing/2016/5/11/chartex" xmlns:cx4="http://schemas.microsoft.com/office/drawing/2016/5/10/chartex" xmlns:cx3="http://schemas.microsoft.com/office/drawing/2016/5/9/chartex" xmlns:cx2="http://schemas.microsoft.com/office/drawing/2015/10/21/chartex" xmlns:cx1="http://schemas.microsoft.com/office/drawing/2015/9/8/chartex">
+          <mc:Fallback>
             <w:pict>
-              <v:shape id="_x0000_s1026" type="#_x0000_t202" style="width:211.2pt;height:25.2pt;margin-top:9.35pt;margin-left:-1.8pt;mso-height-percent:0;mso-height-relative:margin;mso-width-percent:0;mso-width-relative:margin;mso-wrap-distance-bottom:3.6pt;mso-wrap-distance-left:9pt;mso-wrap-distance-right:9pt;mso-wrap-distance-top:3.6pt;mso-wrap-style:square;position:absolute;visibility:visible;v-text-anchor:top;z-index:251669504" stroked="f">
+              <v:shape w14:anchorId="210268A6" id="_x0000_s1027" type="#_x0000_t202" style="position:absolute;margin-left:-1.8pt;margin-top:9.35pt;width:211.2pt;height:25.2pt;z-index:251668480;visibility:visible;mso-wrap-style:square;mso-width-percent:0;mso-height-percent:0;mso-wrap-distance-left:9pt;mso-wrap-distance-top:3.6pt;mso-wrap-distance-right:9pt;mso-wrap-distance-bottom:3.6pt;mso-position-horizontal:absolute;mso-position-horizontal-relative:text;mso-position-vertical:absolute;mso-position-vertical-relative:text;mso-width-percent:0;mso-height-percent:0;mso-width-relative:margin;mso-height-relative:margin;v-text-anchor:top" o:gfxdata="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" stroked="f">
                 <v:textbox>
                   <w:txbxContent>
                     <w:p>
@@ -4248,7 +4932,7 @@
         <mc:AlternateContent>
           <mc:Choice Requires="wps">
             <w:drawing>
-              <wp:anchor distT="45720" distB="45720" distL="114300" distR="114300" simplePos="0" relativeHeight="251672576" behindDoc="0" locked="0" layoutInCell="1" allowOverlap="1">
+              <wp:anchor distT="45720" distB="45720" distL="114300" distR="114300" simplePos="0" relativeHeight="251672576" behindDoc="0" locked="0" layoutInCell="1" allowOverlap="1" wp14:anchorId="5A7654F8" wp14:editId="08A69905">
                 <wp:simplePos x="0" y="0"/>
                 <wp:positionH relativeFrom="column">
                   <wp:posOffset>2811780</wp:posOffset>
@@ -4314,9 +4998,9 @@
               </wp:anchor>
             </w:drawing>
           </mc:Choice>
-          <mc:Fallback xmlns:cx5="http://schemas.microsoft.com/office/drawing/2016/5/11/chartex" xmlns:cx4="http://schemas.microsoft.com/office/drawing/2016/5/10/chartex" xmlns:cx3="http://schemas.microsoft.com/office/drawing/2016/5/9/chartex" xmlns:cx2="http://schemas.microsoft.com/office/drawing/2015/10/21/chartex" xmlns:cx1="http://schemas.microsoft.com/office/drawing/2015/9/8/chartex">
+          <mc:Fallback>
             <w:pict>
-              <v:shape id="_x0000_s1027" type="#_x0000_t202" style="width:185.9pt;height:110.6pt;margin-top:580.85pt;margin-left:221.4pt;mso-height-percent:200;mso-height-relative:margin;mso-width-percent:400;mso-width-relative:margin;mso-wrap-distance-bottom:3.6pt;mso-wrap-distance-left:9pt;mso-wrap-distance-right:9pt;mso-wrap-distance-top:3.6pt;mso-wrap-style:square;position:absolute;visibility:visible;v-text-anchor:top;z-index:251673600" stroked="f">
+              <v:shape w14:anchorId="5A7654F8" id="_x0000_s1028" type="#_x0000_t202" style="position:absolute;margin-left:221.4pt;margin-top:580.85pt;width:186.9pt;height:129.15pt;z-index:251672576;visibility:visible;mso-wrap-style:square;mso-width-percent:400;mso-height-percent:200;mso-wrap-distance-left:9pt;mso-wrap-distance-top:3.6pt;mso-wrap-distance-right:9pt;mso-wrap-distance-bottom:3.6pt;mso-position-horizontal:absolute;mso-position-horizontal-relative:text;mso-position-vertical:absolute;mso-position-vertical-relative:text;mso-width-percent:400;mso-height-percent:200;mso-width-relative:margin;mso-height-relative:margin;v-text-anchor:top" o:gfxdata="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" stroked="f">
                 <v:textbox style="mso-fit-shape-to-text:t">
                   <w:txbxContent>
                     <w:p>
@@ -4341,7 +5025,7 @@
           <w:lang w:eastAsia="zh-TW"/>
         </w:rPr>
         <w:drawing>
-          <wp:inline distT="0" distB="0" distL="0" distR="0">
+          <wp:inline distT="0" distB="0" distL="0" distR="0" wp14:anchorId="7A491002" wp14:editId="5FF80999">
             <wp:extent cx="2453640" cy="2684167"/>
             <wp:effectExtent l="0" t="0" r="3810" b="1905"/>
             <wp:docPr id="13" name="圖片 13"/>
@@ -4400,7 +5084,7 @@
           <w:lang w:eastAsia="zh-TW"/>
         </w:rPr>
         <w:drawing>
-          <wp:inline distT="0" distB="0" distL="0" distR="0">
+          <wp:inline distT="0" distB="0" distL="0" distR="0" wp14:anchorId="49950993" wp14:editId="759D21D1">
             <wp:extent cx="2240280" cy="2762741"/>
             <wp:effectExtent l="0" t="0" r="7620" b="0"/>
             <wp:docPr id="15" name="圖片 15"/>
@@ -4458,7 +5142,7 @@
         <mc:AlternateContent>
           <mc:Choice Requires="wps">
             <w:drawing>
-              <wp:anchor distT="45720" distB="45720" distL="114300" distR="114300" simplePos="0" relativeHeight="251670528" behindDoc="0" locked="0" layoutInCell="1" allowOverlap="1">
+              <wp:anchor distT="45720" distB="45720" distL="114300" distR="114300" simplePos="0" relativeHeight="251670528" behindDoc="0" locked="0" layoutInCell="1" allowOverlap="1" wp14:anchorId="282751D4" wp14:editId="077AF215">
                 <wp:simplePos x="0" y="0"/>
                 <wp:positionH relativeFrom="column">
                   <wp:posOffset>220980</wp:posOffset>
@@ -4522,9 +5206,9 @@
               </wp:anchor>
             </w:drawing>
           </mc:Choice>
-          <mc:Fallback xmlns:cx5="http://schemas.microsoft.com/office/drawing/2016/5/11/chartex" xmlns:cx4="http://schemas.microsoft.com/office/drawing/2016/5/10/chartex" xmlns:cx3="http://schemas.microsoft.com/office/drawing/2016/5/9/chartex" xmlns:cx2="http://schemas.microsoft.com/office/drawing/2015/10/21/chartex" xmlns:cx1="http://schemas.microsoft.com/office/drawing/2015/9/8/chartex">
+          <mc:Fallback>
             <w:pict>
-              <v:shape id="_x0000_s1028" type="#_x0000_t202" style="width:185.9pt;height:38.4pt;margin-top:4.45pt;margin-left:17.4pt;mso-height-percent:0;mso-height-relative:margin;mso-width-percent:400;mso-width-relative:margin;mso-wrap-distance-bottom:3.6pt;mso-wrap-distance-left:9pt;mso-wrap-distance-right:9pt;mso-wrap-distance-top:3.6pt;mso-wrap-style:square;position:absolute;visibility:visible;v-text-anchor:top;z-index:251671552" stroked="f">
+              <v:shape w14:anchorId="282751D4" id="_x0000_s1029" type="#_x0000_t202" style="position:absolute;margin-left:17.4pt;margin-top:4.45pt;width:186.9pt;height:38.4pt;z-index:251670528;visibility:visible;mso-wrap-style:square;mso-width-percent:400;mso-height-percent:0;mso-wrap-distance-left:9pt;mso-wrap-distance-top:3.6pt;mso-wrap-distance-right:9pt;mso-wrap-distance-bottom:3.6pt;mso-position-horizontal:absolute;mso-position-horizontal-relative:text;mso-position-vertical:absolute;mso-position-vertical-relative:text;mso-width-percent:400;mso-height-percent:0;mso-width-relative:margin;mso-height-relative:margin;v-text-anchor:top" o:gfxdata="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" stroked="f">
                 <v:textbox>
                   <w:txbxContent>
                     <w:p>
@@ -4555,7 +5239,7 @@
         </w:rPr>
         <w:lastRenderedPageBreak/>
         <w:drawing>
-          <wp:inline distT="0" distB="0" distL="0" distR="0">
+          <wp:inline distT="0" distB="0" distL="0" distR="0" wp14:anchorId="12A5CEB9" wp14:editId="7DF8406E">
             <wp:extent cx="5884333" cy="5850467"/>
             <wp:effectExtent l="0" t="0" r="2540" b="0"/>
             <wp:docPr id="1" name="Picture" descr="Plot 1: Scatter plot of data distribution"/>
@@ -4728,15 +5412,7 @@
         <w:pStyle w:val="FirstParagraph"/>
       </w:pPr>
       <w:r>
-        <w:t>Polynomial linear regression model, a linear regression model with a degree of coefficient of more than one, is a model combining interactions between variables (</w:t>
-      </w:r>
-      <w:proofErr w:type="spellStart"/>
-      <w:r>
-        <w:t>Abhigyan</w:t>
-      </w:r>
-      <w:proofErr w:type="spellEnd"/>
-      <w:r>
-        <w:t xml:space="preserve">, 2020). Polynomial regression can </w:t>
+        <w:t xml:space="preserve">Polynomial linear regression model, a linear regression model with a degree of coefficient of more than one, is a model combining interactions between variables (Abhigyan, 2020). Polynomial regression can </w:t>
       </w:r>
       <w:r>
         <w:t>model</w:t>
@@ -4748,15 +5424,7 @@
         <w:t>values</w:t>
       </w:r>
       <w:r>
-        <w:t>. Due to accuracy and flexibility, we select the polynomial regression model. A linear model was applied as it is easy for interpretation, as well as an explanation. There are four assumptions for the polynomial linear model. The behaviour of a response variable, to begin with, can be explained by an additive relationship (both linear and curvilinear are plausible) between a response variable and several explanatory variables. Assume that the relations between a response variable and explanatory variables are linear or curvilinear. The independent variables, additionally, should be independent of each other. Last but not least, the errors must be independent and normally distributed, following a mean zero and constant variance (</w:t>
-      </w:r>
-      <w:proofErr w:type="spellStart"/>
-      <w:r>
-        <w:t>Abhigyan</w:t>
-      </w:r>
-      <w:proofErr w:type="spellEnd"/>
-      <w:r>
-        <w:t>. 2020). We examine the following assumption after obtaining the best model by the stepwise selection method.</w:t>
+        <w:t>. Due to accuracy and flexibility, we select the polynomial regression model. A linear model was applied as it is easy for interpretation, as well as an explanation. There are four assumptions for the polynomial linear model. The behaviour of a response variable, to begin with, can be explained by an additive relationship (both linear and curvilinear are plausible) between a response variable and several explanatory variables. Assume that the relations between a response variable and explanatory variables are linear or curvilinear. The independent variables, additionally, should be independent of each other. Last but not least, the errors must be independent and normally distributed, following a mean zero and constant variance (Abhigyan. 2020). We examine the following assumption after obtaining the best model by the stepwise selection method.</w:t>
       </w:r>
     </w:p>
     <w:p>
@@ -4782,23 +5450,7 @@
         <w:t xml:space="preserve">, </w:t>
       </w:r>
       <w:r>
-        <w:t xml:space="preserve">stepwise selection, using AIC as criteria, was applied to select the best model. Stepwise regression is a step-by-step iterative and automatic model selection approach (Adam Hayes, 2021), based on backward regression and combining with forward. With this approach, we can re-examine the importance of variables, as well as correct the misleading caused by backward selection. For instance, it is plausible that a variable, removed in the backward selection, is included in the first stage of the forward selection method. Applying the stepwise selection method, we can include that variable again, for obtaining the best model (R. R. Hocking, 1967). </w:t>
-      </w:r>
-      <w:proofErr w:type="spellStart"/>
-      <w:r>
-        <w:t>McElreath</w:t>
-      </w:r>
-      <w:proofErr w:type="spellEnd"/>
-      <w:r>
-        <w:t xml:space="preserve"> (2016) revealed that </w:t>
-      </w:r>
-      <w:proofErr w:type="spellStart"/>
-      <w:r>
-        <w:t>Akaike</w:t>
-      </w:r>
-      <w:proofErr w:type="spellEnd"/>
-      <w:r>
-        <w:t xml:space="preserve"> Information Criteria (AIC) is </w:t>
+        <w:t xml:space="preserve">stepwise selection, using AIC as criteria, was applied to select the best model. Stepwise regression is a step-by-step iterative and automatic model selection approach (Adam Hayes, 2021), based on backward regression and combining with forward. With this approach, we can re-examine the importance of variables, as well as correct the misleading caused by backward selection. For instance, it is plausible that a variable, removed in the backward selection, is included in the first stage of the forward selection method. Applying the stepwise selection method, we can include that variable again, for obtaining the best model (R. R. Hocking, 1967). McElreath (2016) revealed that Akaike Information Criteria (AIC) is </w:t>
       </w:r>
       <w:r>
         <w:t>a well-known information criterion</w:t>
@@ -5058,6 +5710,11 @@
       <w:r>
         <w:t>.</w:t>
       </w:r>
+    </w:p>
+    <w:p>
+      <w:pPr>
+        <w:pStyle w:val="a0"/>
+      </w:pPr>
     </w:p>
     <w:tbl>
       <w:tblPr>
@@ -5141,13 +5798,8 @@
               <w:pStyle w:val="a0"/>
               <w:spacing w:before="60" w:after="60"/>
             </w:pPr>
-            <w:proofErr w:type="spellStart"/>
-            <w:r>
-              <w:t>Pr</w:t>
-            </w:r>
-            <w:proofErr w:type="spellEnd"/>
-            <w:r>
-              <w:t>(&gt;|t|)</w:t>
+            <w:r>
+              <w:t>Pr(&gt;|t|)</w:t>
             </w:r>
           </w:p>
         </w:tc>
@@ -5528,13 +6180,8 @@
               <w:pStyle w:val="a0"/>
               <w:spacing w:before="60" w:after="60"/>
             </w:pPr>
-            <w:proofErr w:type="spellStart"/>
-            <w:r>
-              <w:t>PokemonGo_AppUsage</w:t>
-            </w:r>
-            <w:proofErr w:type="spellEnd"/>
-            <w:r>
-              <w:t xml:space="preserve">              </w:t>
+            <w:r>
+              <w:t xml:space="preserve">PokemonGo_AppUsage              </w:t>
             </w:r>
           </w:p>
         </w:tc>
@@ -5605,13 +6252,8 @@
               <w:pStyle w:val="a0"/>
               <w:spacing w:before="60" w:after="60"/>
             </w:pPr>
-            <w:proofErr w:type="spellStart"/>
-            <w:r>
-              <w:t>PokemonGo_Relate.Behaviour</w:t>
-            </w:r>
-            <w:proofErr w:type="spellEnd"/>
-            <w:r>
-              <w:t xml:space="preserve">       </w:t>
+            <w:r>
+              <w:t xml:space="preserve">PokemonGo_Relate.Behaviour       </w:t>
             </w:r>
           </w:p>
         </w:tc>
@@ -5991,7 +6633,7 @@
         <mc:AlternateContent>
           <mc:Choice Requires="wps">
             <w:drawing>
-              <wp:anchor distT="45720" distB="45720" distL="114300" distR="114300" simplePos="0" relativeHeight="251661312" behindDoc="0" locked="0" layoutInCell="1" allowOverlap="1">
+              <wp:anchor distT="45720" distB="45720" distL="114300" distR="114300" simplePos="0" relativeHeight="251661312" behindDoc="0" locked="0" layoutInCell="1" allowOverlap="1" wp14:anchorId="37CCC920" wp14:editId="464CB28E">
                 <wp:simplePos x="0" y="0"/>
                 <wp:positionH relativeFrom="column">
                   <wp:posOffset>68580</wp:posOffset>
@@ -6057,9 +6699,9 @@
               </wp:anchor>
             </w:drawing>
           </mc:Choice>
-          <mc:Fallback xmlns:cx5="http://schemas.microsoft.com/office/drawing/2016/5/11/chartex" xmlns:cx4="http://schemas.microsoft.com/office/drawing/2016/5/10/chartex" xmlns:cx3="http://schemas.microsoft.com/office/drawing/2016/5/9/chartex" xmlns:cx2="http://schemas.microsoft.com/office/drawing/2015/10/21/chartex" xmlns:cx1="http://schemas.microsoft.com/office/drawing/2015/9/8/chartex">
+          <mc:Fallback>
             <w:pict>
-              <v:shape id="文字方塊 2" o:spid="_x0000_s1029" type="#_x0000_t202" style="width:386.4pt;height:129.6pt;margin-top:12.2pt;margin-left:5.4pt;mso-height-percent:200;mso-height-relative:margin;mso-width-percent:0;mso-width-relative:margin;mso-wrap-distance-bottom:3.6pt;mso-wrap-distance-left:9pt;mso-wrap-distance-right:9pt;mso-wrap-distance-top:3.6pt;position:absolute;v-text-anchor:top;z-index:251660288" fillcolor="white" stroked="f" strokeweight="0.75pt">
+              <v:shape w14:anchorId="37CCC920" id="_x0000_s1030" type="#_x0000_t202" style="position:absolute;margin-left:5.4pt;margin-top:12.2pt;width:386.4pt;height:129.6pt;z-index:251661312;visibility:visible;mso-wrap-style:square;mso-width-percent:0;mso-height-percent:200;mso-wrap-distance-left:9pt;mso-wrap-distance-top:3.6pt;mso-wrap-distance-right:9pt;mso-wrap-distance-bottom:3.6pt;mso-position-horizontal:absolute;mso-position-horizontal-relative:text;mso-position-vertical:absolute;mso-position-vertical-relative:text;mso-width-percent:0;mso-height-percent:200;mso-width-relative:margin;mso-height-relative:margin;v-text-anchor:top" o:gfxdata="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" stroked="f">
                 <v:textbox style="mso-fit-shape-to-text:t">
                   <w:txbxContent>
                     <w:p>
@@ -6114,7 +6756,7 @@
         <mc:AlternateContent>
           <mc:Choice Requires="wps">
             <w:drawing>
-              <wp:anchor distT="45720" distB="45720" distL="114300" distR="114300" simplePos="0" relativeHeight="251676672" behindDoc="0" locked="0" layoutInCell="1" allowOverlap="1">
+              <wp:anchor distT="45720" distB="45720" distL="114300" distR="114300" simplePos="0" relativeHeight="251676672" behindDoc="0" locked="0" layoutInCell="1" allowOverlap="1" wp14:anchorId="076ADAF0" wp14:editId="295DEB80">
                 <wp:simplePos x="0" y="0"/>
                 <wp:positionH relativeFrom="column">
                   <wp:posOffset>-152400</wp:posOffset>
@@ -6188,9 +6830,9 @@
               </wp:anchor>
             </w:drawing>
           </mc:Choice>
-          <mc:Fallback xmlns:cx5="http://schemas.microsoft.com/office/drawing/2016/5/11/chartex" xmlns:cx4="http://schemas.microsoft.com/office/drawing/2016/5/10/chartex" xmlns:cx3="http://schemas.microsoft.com/office/drawing/2016/5/9/chartex" xmlns:cx2="http://schemas.microsoft.com/office/drawing/2015/10/21/chartex" xmlns:cx1="http://schemas.microsoft.com/office/drawing/2015/9/8/chartex">
+          <mc:Fallback>
             <w:pict>
-              <v:shape id="_x0000_s1030" type="#_x0000_t202" style="width:196.2pt;height:110.6pt;margin-top:14.6pt;margin-left:-12pt;mso-height-percent:200;mso-height-relative:margin;mso-width-percent:0;mso-width-relative:margin;mso-wrap-distance-bottom:3.6pt;mso-wrap-distance-left:9pt;mso-wrap-distance-right:9pt;mso-wrap-distance-top:3.6pt;mso-wrap-style:square;position:absolute;visibility:visible;v-text-anchor:top;z-index:251677696" stroked="f">
+              <v:shape w14:anchorId="076ADAF0" id="_x0000_s1031" type="#_x0000_t202" style="position:absolute;margin-left:-12pt;margin-top:14.6pt;width:196.2pt;height:129.6pt;z-index:251676672;visibility:visible;mso-wrap-style:square;mso-width-percent:0;mso-height-percent:200;mso-wrap-distance-left:9pt;mso-wrap-distance-top:3.6pt;mso-wrap-distance-right:9pt;mso-wrap-distance-bottom:3.6pt;mso-position-horizontal:absolute;mso-position-horizontal-relative:text;mso-position-vertical:absolute;mso-position-vertical-relative:text;mso-width-percent:0;mso-height-percent:200;mso-width-relative:margin;mso-height-relative:margin;v-text-anchor:top" o:gfxdata="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" stroked="f">
                 <v:textbox style="mso-fit-shape-to-text:t">
                   <w:txbxContent>
                     <w:p>
@@ -6222,6 +6864,7 @@
       <w:pPr>
         <w:pStyle w:val="CaptionedFigure"/>
       </w:pPr>
+      <w:bookmarkStart w:id="6" w:name="_GoBack"/>
       <w:r>
         <w:rPr>
           <w:noProof/>
@@ -6229,9 +6872,9 @@
         </w:rPr>
         <w:lastRenderedPageBreak/>
         <w:drawing>
-          <wp:inline distT="0" distB="0" distL="0" distR="0">
-            <wp:extent cx="3444240" cy="3421380"/>
-            <wp:effectExtent l="0" t="0" r="3810" b="7620"/>
+          <wp:inline distT="0" distB="0" distL="0" distR="0" wp14:anchorId="13205DD4" wp14:editId="5BBC36B3">
+            <wp:extent cx="4084320" cy="4213860"/>
+            <wp:effectExtent l="0" t="0" r="0" b="0"/>
             <wp:docPr id="4" name="Picture" descr="Plot 4: model assumption plots"/>
             <wp:cNvGraphicFramePr/>
             <a:graphic xmlns:a="http://schemas.openxmlformats.org/drawingml/2006/main">
@@ -6252,7 +6895,7 @@
                   <pic:spPr bwMode="auto">
                     <a:xfrm>
                       <a:off x="0" y="0"/>
-                      <a:ext cx="3444240" cy="3421380"/>
+                      <a:ext cx="4084320" cy="4213860"/>
                     </a:xfrm>
                     <a:prstGeom prst="rect">
                       <a:avLst/>
@@ -6270,6 +6913,7 @@
           </wp:inline>
         </w:drawing>
       </w:r>
+      <w:bookmarkEnd w:id="6"/>
     </w:p>
     <w:p>
       <w:pPr>
@@ -6319,7 +6963,7 @@
           <w:lang w:eastAsia="zh-TW"/>
         </w:rPr>
         <w:drawing>
-          <wp:inline distT="0" distB="0" distL="0" distR="0">
+          <wp:inline distT="0" distB="0" distL="0" distR="0" wp14:anchorId="5E8B6311" wp14:editId="24646E8D">
             <wp:extent cx="5692140" cy="2971800"/>
             <wp:effectExtent l="0" t="0" r="3810" b="0"/>
             <wp:docPr id="18" name="圖片 18"/>
@@ -6370,7 +7014,7 @@
         <mc:AlternateContent>
           <mc:Choice Requires="wps">
             <w:drawing>
-              <wp:anchor distT="45720" distB="45720" distL="114300" distR="114300" simplePos="0" relativeHeight="251674624" behindDoc="0" locked="0" layoutInCell="1" allowOverlap="1">
+              <wp:anchor distT="45720" distB="45720" distL="114300" distR="114300" simplePos="0" relativeHeight="251674624" behindDoc="0" locked="0" layoutInCell="1" allowOverlap="1" wp14:anchorId="3BF1D5DD" wp14:editId="47A6536E">
                 <wp:simplePos x="0" y="0"/>
                 <wp:positionH relativeFrom="column">
                   <wp:posOffset>213360</wp:posOffset>
@@ -6436,9 +7080,9 @@
               </wp:anchor>
             </w:drawing>
           </mc:Choice>
-          <mc:Fallback xmlns:cx5="http://schemas.microsoft.com/office/drawing/2016/5/11/chartex" xmlns:cx4="http://schemas.microsoft.com/office/drawing/2016/5/10/chartex" xmlns:cx3="http://schemas.microsoft.com/office/drawing/2016/5/9/chartex" xmlns:cx2="http://schemas.microsoft.com/office/drawing/2015/10/21/chartex" xmlns:cx1="http://schemas.microsoft.com/office/drawing/2015/9/8/chartex">
+          <mc:Fallback>
             <w:pict>
-              <v:shape id="_x0000_s1031" type="#_x0000_t202" style="width:185.9pt;height:110.6pt;margin-top:12.6pt;margin-left:16.8pt;mso-height-percent:200;mso-height-relative:margin;mso-width-percent:400;mso-width-relative:margin;mso-wrap-distance-bottom:3.6pt;mso-wrap-distance-left:9pt;mso-wrap-distance-right:9pt;mso-wrap-distance-top:3.6pt;mso-wrap-style:square;position:absolute;visibility:visible;v-text-anchor:top;z-index:251675648" stroked="f">
+              <v:shape w14:anchorId="3BF1D5DD" id="_x0000_s1032" type="#_x0000_t202" style="position:absolute;margin-left:16.8pt;margin-top:12.6pt;width:186.9pt;height:129.6pt;z-index:251674624;visibility:visible;mso-wrap-style:square;mso-width-percent:400;mso-height-percent:200;mso-wrap-distance-left:9pt;mso-wrap-distance-top:3.6pt;mso-wrap-distance-right:9pt;mso-wrap-distance-bottom:3.6pt;mso-position-horizontal:absolute;mso-position-horizontal-relative:text;mso-position-vertical:absolute;mso-position-vertical-relative:text;mso-width-percent:400;mso-height-percent:200;mso-width-relative:margin;mso-height-relative:margin;v-text-anchor:top" o:gfxdata="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" stroked="f">
                 <v:textbox style="mso-fit-shape-to-text:t">
                   <w:txbxContent>
                     <w:p>
@@ -6470,7 +7114,7 @@
           <w:sz w:val="40"/>
         </w:rPr>
       </w:pPr>
-      <w:bookmarkStart w:id="6" w:name="analysis-result"/>
+      <w:bookmarkStart w:id="7" w:name="analysis-result"/>
       <w:bookmarkEnd w:id="5"/>
       <w:r>
         <w:rPr>
@@ -6479,7 +7123,7 @@
         </w:rPr>
         <w:lastRenderedPageBreak/>
         <w:drawing>
-          <wp:inline distT="0" distB="0" distL="0" distR="0">
+          <wp:inline distT="0" distB="0" distL="0" distR="0" wp14:anchorId="52DB7C20" wp14:editId="4935B74F">
             <wp:extent cx="4276816" cy="3852333"/>
             <wp:effectExtent l="0" t="0" r="0" b="0"/>
             <wp:docPr id="17" name="圖片 17"/>
@@ -6538,7 +7182,7 @@
           <w:lang w:eastAsia="zh-TW"/>
         </w:rPr>
         <w:drawing>
-          <wp:inline distT="0" distB="0" distL="0" distR="0">
+          <wp:inline distT="0" distB="0" distL="0" distR="0" wp14:anchorId="2CC629D1" wp14:editId="493F01C7">
             <wp:extent cx="3750635" cy="3884930"/>
             <wp:effectExtent l="0" t="0" r="2540" b="1270"/>
             <wp:docPr id="22" name="圖片 22"/>
@@ -6600,7 +7244,7 @@
         <mc:AlternateContent>
           <mc:Choice Requires="wps">
             <w:drawing>
-              <wp:anchor distT="45720" distB="45720" distL="114300" distR="114300" simplePos="0" relativeHeight="251680768" behindDoc="0" locked="0" layoutInCell="1" allowOverlap="1">
+              <wp:anchor distT="45720" distB="45720" distL="114300" distR="114300" simplePos="0" relativeHeight="251680768" behindDoc="0" locked="0" layoutInCell="1" allowOverlap="1" wp14:anchorId="11341ABE" wp14:editId="16F2B0A2">
                 <wp:simplePos x="0" y="0"/>
                 <wp:positionH relativeFrom="column">
                   <wp:posOffset>118110</wp:posOffset>
@@ -6666,9 +7310,9 @@
               </wp:anchor>
             </w:drawing>
           </mc:Choice>
-          <mc:Fallback xmlns:cx5="http://schemas.microsoft.com/office/drawing/2016/5/11/chartex" xmlns:cx4="http://schemas.microsoft.com/office/drawing/2016/5/10/chartex" xmlns:cx3="http://schemas.microsoft.com/office/drawing/2016/5/9/chartex" xmlns:cx2="http://schemas.microsoft.com/office/drawing/2015/10/21/chartex" xmlns:cx1="http://schemas.microsoft.com/office/drawing/2015/9/8/chartex">
+          <mc:Fallback>
             <w:pict>
-              <v:shape id="_x0000_s1032" type="#_x0000_t202" style="width:260pt;height:110.6pt;margin-top:4.65pt;margin-left:9.3pt;mso-height-percent:200;mso-height-relative:margin;mso-width-percent:0;mso-width-relative:margin;mso-wrap-distance-bottom:3.6pt;mso-wrap-distance-left:9pt;mso-wrap-distance-right:9pt;mso-wrap-distance-top:3.6pt;mso-wrap-style:square;position:absolute;visibility:visible;v-text-anchor:top;z-index:251681792" stroked="f">
+              <v:shape w14:anchorId="11341ABE" id="_x0000_s1033" type="#_x0000_t202" style="position:absolute;margin-left:9.3pt;margin-top:4.65pt;width:260pt;height:129.05pt;z-index:251680768;visibility:visible;mso-wrap-style:square;mso-width-percent:0;mso-height-percent:200;mso-wrap-distance-left:9pt;mso-wrap-distance-top:3.6pt;mso-wrap-distance-right:9pt;mso-wrap-distance-bottom:3.6pt;mso-position-horizontal:absolute;mso-position-horizontal-relative:text;mso-position-vertical:absolute;mso-position-vertical-relative:text;mso-width-percent:0;mso-height-percent:200;mso-width-relative:margin;mso-height-relative:margin;v-text-anchor:top" o:gfxdata="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" stroked="f">
                 <v:textbox style="mso-fit-shape-to-text:t">
                   <w:txbxContent>
                     <w:p>
@@ -6959,7 +7603,7 @@
         <w:t>showed</w:t>
       </w:r>
       <w:r>
-        <w:t xml:space="preserve"> that the estimates </w:t>
+        <w:t xml:space="preserve"> that the estimate </w:t>
       </w:r>
       <w:r>
         <w:t xml:space="preserve">of </w:t>
@@ -7447,7 +8091,7 @@
         <w:t xml:space="preserve"> formation of a new variable</w:t>
       </w:r>
       <w:r>
-        <w:t xml:space="preserve"> presenting the interaction between education level and participants’ attitude towards physical activity (showed in table in </w:t>
+        <w:t xml:space="preserve"> presenting the interaction between education level and participants' attitude towards physical activity (shown in </w:t>
       </w:r>
       <w:r>
         <w:rPr>
@@ -7727,11 +8371,14 @@
         <w:t xml:space="preserve"> </w:t>
       </w:r>
       <w:r>
+        <w:t>Considering</w:t>
+      </w:r>
+      <w:r>
+        <w:t xml:space="preserve"> the interaction </w:t>
+      </w:r>
+      <w:r>
         <w:lastRenderedPageBreak/>
-        <w:t>Considering</w:t>
-      </w:r>
-      <w:r>
-        <w:t xml:space="preserve"> the interaction between </w:t>
+        <w:t xml:space="preserve">between </w:t>
       </w:r>
       <w:r>
         <w:t>education</w:t>
@@ -7879,19 +8526,11 @@
                 <w:sz w:val="22"/>
               </w:rPr>
             </w:pPr>
-            <w:proofErr w:type="spellStart"/>
             <w:r>
               <w:rPr>
                 <w:sz w:val="22"/>
               </w:rPr>
-              <w:t>Pr</w:t>
-            </w:r>
-            <w:proofErr w:type="spellEnd"/>
-            <w:r>
-              <w:rPr>
-                <w:sz w:val="22"/>
-              </w:rPr>
-              <w:t>(&gt;|t|)</w:t>
+              <w:t>Pr(&gt;|t|)</w:t>
             </w:r>
           </w:p>
         </w:tc>
@@ -8419,19 +9058,11 @@
                 <w:sz w:val="22"/>
               </w:rPr>
             </w:pPr>
-            <w:proofErr w:type="spellStart"/>
             <w:r>
               <w:rPr>
                 <w:sz w:val="22"/>
               </w:rPr>
-              <w:t>PokemonGo_AppUsage</w:t>
-            </w:r>
-            <w:proofErr w:type="spellEnd"/>
-            <w:r>
-              <w:rPr>
-                <w:sz w:val="22"/>
-              </w:rPr>
-              <w:t xml:space="preserve">              </w:t>
+              <w:t xml:space="preserve">PokemonGo_AppUsage              </w:t>
             </w:r>
           </w:p>
         </w:tc>
@@ -8835,7 +9466,7 @@
         <mc:AlternateContent>
           <mc:Choice Requires="wps">
             <w:drawing>
-              <wp:anchor distT="45720" distB="45720" distL="114300" distR="114300" simplePos="0" relativeHeight="251662336" behindDoc="0" locked="0" layoutInCell="1" allowOverlap="1">
+              <wp:anchor distT="45720" distB="45720" distL="114300" distR="114300" simplePos="0" relativeHeight="251662336" behindDoc="0" locked="0" layoutInCell="1" allowOverlap="1" wp14:anchorId="776F06DF" wp14:editId="796798E9">
                 <wp:simplePos x="0" y="0"/>
                 <wp:positionH relativeFrom="column">
                   <wp:posOffset>-30480</wp:posOffset>
@@ -8889,14 +9520,12 @@
                             <w:r>
                               <w:t xml:space="preserve"> Summary of Model without “</w:t>
                             </w:r>
-                            <w:proofErr w:type="spellStart"/>
                             <w:r>
                               <w:rPr>
                                 <w:b/>
                               </w:rPr>
                               <w:t>PokemonGo_Relate.Behaviour</w:t>
                             </w:r>
-                            <w:proofErr w:type="spellEnd"/>
                             <w:r>
                               <w:t>”</w:t>
                             </w:r>
@@ -8918,9 +9547,9 @@
               </wp:anchor>
             </w:drawing>
           </mc:Choice>
-          <mc:Fallback xmlns:cx5="http://schemas.microsoft.com/office/drawing/2016/5/11/chartex" xmlns:cx4="http://schemas.microsoft.com/office/drawing/2016/5/10/chartex" xmlns:cx3="http://schemas.microsoft.com/office/drawing/2016/5/9/chartex" xmlns:cx2="http://schemas.microsoft.com/office/drawing/2015/10/21/chartex" xmlns:cx1="http://schemas.microsoft.com/office/drawing/2015/9/8/chartex">
+          <mc:Fallback>
             <w:pict>
-              <v:shape id="_x0000_s1033" type="#_x0000_t202" style="width:467.4pt;height:129.6pt;margin-top:4.4pt;margin-left:-2.4pt;mso-height-percent:200;mso-height-relative:margin;mso-width-percent:0;mso-width-relative:margin;mso-wrap-distance-bottom:3.6pt;mso-wrap-distance-left:9pt;mso-wrap-distance-right:9pt;mso-wrap-distance-top:3.6pt;mso-wrap-style:square;position:absolute;visibility:visible;v-text-anchor:top;z-index:251663360" stroked="f">
+              <v:shape w14:anchorId="776F06DF" id="_x0000_s1034" type="#_x0000_t202" style="position:absolute;margin-left:-2.4pt;margin-top:4.4pt;width:467.4pt;height:129.6pt;z-index:251662336;visibility:visible;mso-wrap-style:square;mso-width-percent:0;mso-height-percent:200;mso-wrap-distance-left:9pt;mso-wrap-distance-top:3.6pt;mso-wrap-distance-right:9pt;mso-wrap-distance-bottom:3.6pt;mso-position-horizontal:absolute;mso-position-horizontal-relative:text;mso-position-vertical:absolute;mso-position-vertical-relative:text;mso-width-percent:0;mso-height-percent:200;mso-width-relative:margin;mso-height-relative:margin;v-text-anchor:top" o:gfxdata="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" stroked="f">
                 <v:textbox style="mso-fit-shape-to-text:t">
                   <w:txbxContent>
                     <w:p>
@@ -8960,7 +9589,7 @@
           <w:lang w:eastAsia="zh-TW"/>
         </w:rPr>
         <w:drawing>
-          <wp:inline distT="0" distB="0" distL="0" distR="0">
+          <wp:inline distT="0" distB="0" distL="0" distR="0" wp14:anchorId="1662253F" wp14:editId="4E3BAC71">
             <wp:extent cx="4663440" cy="1952566"/>
             <wp:effectExtent l="0" t="0" r="3810" b="0"/>
             <wp:docPr id="19" name="圖片 19"/>
@@ -9014,7 +9643,7 @@
         <mc:AlternateContent>
           <mc:Choice Requires="wps">
             <w:drawing>
-              <wp:anchor distT="45720" distB="45720" distL="114300" distR="114300" simplePos="0" relativeHeight="251678720" behindDoc="0" locked="0" layoutInCell="1" allowOverlap="1">
+              <wp:anchor distT="45720" distB="45720" distL="114300" distR="114300" simplePos="0" relativeHeight="251678720" behindDoc="0" locked="0" layoutInCell="1" allowOverlap="1" wp14:anchorId="62533A9F" wp14:editId="2DFCE238">
                 <wp:simplePos x="0" y="0"/>
                 <wp:positionH relativeFrom="column">
                   <wp:posOffset>312420</wp:posOffset>
@@ -9080,9 +9709,9 @@
               </wp:anchor>
             </w:drawing>
           </mc:Choice>
-          <mc:Fallback xmlns:cx5="http://schemas.microsoft.com/office/drawing/2016/5/11/chartex" xmlns:cx4="http://schemas.microsoft.com/office/drawing/2016/5/10/chartex" xmlns:cx3="http://schemas.microsoft.com/office/drawing/2016/5/9/chartex" xmlns:cx2="http://schemas.microsoft.com/office/drawing/2015/10/21/chartex" xmlns:cx1="http://schemas.microsoft.com/office/drawing/2015/9/8/chartex">
+          <mc:Fallback>
             <w:pict>
-              <v:shape id="_x0000_s1034" type="#_x0000_t202" style="width:378pt;height:110.6pt;margin-top:-0.85pt;margin-left:24.6pt;mso-height-percent:200;mso-height-relative:margin;mso-width-percent:0;mso-width-relative:margin;mso-wrap-distance-bottom:3.6pt;mso-wrap-distance-left:9pt;mso-wrap-distance-right:9pt;mso-wrap-distance-top:3.6pt;mso-wrap-style:square;position:absolute;visibility:visible;v-text-anchor:top;z-index:251679744" stroked="f">
+              <v:shape w14:anchorId="62533A9F" id="_x0000_s1035" type="#_x0000_t202" style="position:absolute;margin-left:24.6pt;margin-top:-.85pt;width:378pt;height:129.05pt;z-index:251678720;visibility:visible;mso-wrap-style:square;mso-width-percent:0;mso-height-percent:200;mso-wrap-distance-left:9pt;mso-wrap-distance-top:3.6pt;mso-wrap-distance-right:9pt;mso-wrap-distance-bottom:3.6pt;mso-position-horizontal:absolute;mso-position-horizontal-relative:text;mso-position-vertical:absolute;mso-position-vertical-relative:text;mso-width-percent:0;mso-height-percent:200;mso-width-relative:margin;mso-height-relative:margin;v-text-anchor:top" o:gfxdata="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" stroked="f">
                 <v:textbox style="mso-fit-shape-to-text:t">
                   <w:txbxContent>
                     <w:p>
@@ -9117,7 +9746,7 @@
           <w:lang w:eastAsia="zh-TW"/>
         </w:rPr>
         <w:drawing>
-          <wp:inline distT="0" distB="0" distL="0" distR="0">
+          <wp:inline distT="0" distB="0" distL="0" distR="0" wp14:anchorId="597F4CDE" wp14:editId="03B4C847">
             <wp:extent cx="2099733" cy="2079146"/>
             <wp:effectExtent l="0" t="0" r="0" b="0"/>
             <wp:docPr id="9" name="圖片 6"/>
@@ -9169,7 +9798,7 @@
           <w:lang w:eastAsia="zh-TW"/>
         </w:rPr>
         <w:drawing>
-          <wp:inline distT="0" distB="0" distL="0" distR="0">
+          <wp:inline distT="0" distB="0" distL="0" distR="0" wp14:anchorId="49740749" wp14:editId="03485DE8">
             <wp:extent cx="1866900" cy="2078279"/>
             <wp:effectExtent l="0" t="0" r="0" b="0"/>
             <wp:docPr id="8" name="圖片 8"/>
@@ -9226,7 +9855,7 @@
         <mc:AlternateContent>
           <mc:Choice Requires="wps">
             <w:drawing>
-              <wp:anchor distT="45720" distB="45720" distL="114300" distR="114300" simplePos="0" relativeHeight="251664384" behindDoc="0" locked="0" layoutInCell="1" allowOverlap="1">
+              <wp:anchor distT="45720" distB="45720" distL="114300" distR="114300" simplePos="0" relativeHeight="251664384" behindDoc="0" locked="0" layoutInCell="1" allowOverlap="1" wp14:anchorId="0A472D5B" wp14:editId="67A3A5A5">
                 <wp:simplePos x="0" y="0"/>
                 <wp:positionH relativeFrom="column">
                   <wp:posOffset>2820670</wp:posOffset>
@@ -9301,11 +9930,7 @@
           </mc:Choice>
           <mc:Fallback>
             <w:pict>
-              <v:shapetype id="_x0000_t202" coordsize="21600,21600" o:spt="202" path="m,l,21600r21600,l21600,xe">
-                <v:stroke joinstyle="miter"/>
-                <v:path gradientshapeok="t" o:connecttype="rect"/>
-              </v:shapetype>
-              <v:shape id="_x0000_s1036" type="#_x0000_t202" style="position:absolute;margin-left:222.1pt;margin-top:9.4pt;width:213pt;height:41.4pt;z-index:251664384;visibility:visible;mso-wrap-style:square;mso-width-percent:0;mso-height-percent:0;mso-wrap-distance-left:9pt;mso-wrap-distance-top:3.6pt;mso-wrap-distance-right:9pt;mso-wrap-distance-bottom:3.6pt;mso-position-horizontal:absolute;mso-position-horizontal-relative:text;mso-position-vertical:absolute;mso-position-vertical-relative:text;mso-width-percent:0;mso-height-percent:0;mso-width-relative:margin;mso-height-relative:margin;v-text-anchor:top" o:gfxdata="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" stroked="f">
+              <v:shape w14:anchorId="0A472D5B" id="_x0000_s1036" type="#_x0000_t202" style="position:absolute;margin-left:222.1pt;margin-top:9.4pt;width:213pt;height:41.4pt;z-index:251664384;visibility:visible;mso-wrap-style:square;mso-width-percent:0;mso-height-percent:0;mso-wrap-distance-left:9pt;mso-wrap-distance-top:3.6pt;mso-wrap-distance-right:9pt;mso-wrap-distance-bottom:3.6pt;mso-position-horizontal:absolute;mso-position-horizontal-relative:text;mso-position-vertical:absolute;mso-position-vertical-relative:text;mso-width-percent:0;mso-height-percent:0;mso-width-relative:margin;mso-height-relative:margin;v-text-anchor:top" o:gfxdata="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" stroked="f">
                 <v:textbox>
                   <w:txbxContent>
                     <w:p>
@@ -9341,7 +9966,7 @@
         <mc:AlternateContent>
           <mc:Choice Requires="wps">
             <w:drawing>
-              <wp:anchor distT="45720" distB="45720" distL="114300" distR="114300" simplePos="0" relativeHeight="251666432" behindDoc="0" locked="0" layoutInCell="1" allowOverlap="1">
+              <wp:anchor distT="45720" distB="45720" distL="114300" distR="114300" simplePos="0" relativeHeight="251666432" behindDoc="0" locked="0" layoutInCell="1" allowOverlap="1" wp14:anchorId="0C169482" wp14:editId="594C0728">
                 <wp:simplePos x="0" y="0"/>
                 <wp:positionH relativeFrom="column">
                   <wp:posOffset>190500</wp:posOffset>
@@ -9416,7 +10041,7 @@
           </mc:Choice>
           <mc:Fallback>
             <w:pict>
-              <v:shape id="_x0000_s1037" type="#_x0000_t202" style="position:absolute;margin-left:15pt;margin-top:6.5pt;width:210pt;height:44.4pt;z-index:251666432;visibility:visible;mso-wrap-style:square;mso-width-percent:0;mso-height-percent:0;mso-wrap-distance-left:9pt;mso-wrap-distance-top:3.6pt;mso-wrap-distance-right:9pt;mso-wrap-distance-bottom:3.6pt;mso-position-horizontal:absolute;mso-position-horizontal-relative:text;mso-position-vertical:absolute;mso-position-vertical-relative:text;mso-width-percent:0;mso-height-percent:0;mso-width-relative:margin;mso-height-relative:margin;v-text-anchor:top" o:gfxdata="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" stroked="f">
+              <v:shape w14:anchorId="0C169482" id="_x0000_s1037" type="#_x0000_t202" style="position:absolute;margin-left:15pt;margin-top:6.5pt;width:210pt;height:44.4pt;z-index:251666432;visibility:visible;mso-wrap-style:square;mso-width-percent:0;mso-height-percent:0;mso-wrap-distance-left:9pt;mso-wrap-distance-top:3.6pt;mso-wrap-distance-right:9pt;mso-wrap-distance-bottom:3.6pt;mso-position-horizontal:absolute;mso-position-horizontal-relative:text;mso-position-vertical:absolute;mso-position-vertical-relative:text;mso-width-percent:0;mso-height-percent:0;mso-width-relative:margin;mso-height-relative:margin;v-text-anchor:top" o:gfxdata="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" stroked="f">
                 <v:textbox>
                   <w:txbxContent>
                     <w:p>
@@ -9453,8 +10078,8 @@
           <w:sz w:val="48"/>
         </w:rPr>
       </w:pPr>
-      <w:bookmarkStart w:id="7" w:name="conclusion-and-discussion"/>
-      <w:bookmarkEnd w:id="6"/>
+      <w:bookmarkStart w:id="8" w:name="conclusion-and-discussion"/>
+      <w:bookmarkEnd w:id="7"/>
       <w:r>
         <w:rPr>
           <w:color w:val="auto"/>
@@ -9712,27 +10337,7 @@
           <w:szCs w:val="20"/>
           <w:shd w:val="clear" w:color="auto" w:fill="FFFFFF"/>
         </w:rPr>
-        <w:t xml:space="preserve">, echoed with </w:t>
-      </w:r>
-      <w:proofErr w:type="spellStart"/>
-      <w:r>
-        <w:rPr>
-          <w:rFonts w:cs="Arial"/>
-          <w:color w:val="222222"/>
-          <w:szCs w:val="20"/>
-          <w:shd w:val="clear" w:color="auto" w:fill="FFFFFF"/>
-        </w:rPr>
-        <w:t>Baranowski</w:t>
-      </w:r>
-      <w:proofErr w:type="spellEnd"/>
-      <w:r>
-        <w:rPr>
-          <w:rFonts w:cs="Arial"/>
-          <w:color w:val="222222"/>
-          <w:szCs w:val="20"/>
-          <w:shd w:val="clear" w:color="auto" w:fill="FFFFFF"/>
-        </w:rPr>
-        <w:t xml:space="preserve"> and all the others (2012) that there are no</w:t>
+        <w:t>, echoed with Baranowski and all the others (2012) that there are no</w:t>
       </w:r>
       <w:r>
         <w:rPr>
@@ -10294,7 +10899,6 @@
         </w:rPr>
         <w:t xml:space="preserve"> known that most mobile games cannot attract a large number of users forever.  </w:t>
       </w:r>
-      <w:proofErr w:type="spellStart"/>
       <w:r>
         <w:rPr>
           <w:rFonts w:cs="Arial"/>
@@ -10304,7 +10908,6 @@
         </w:rPr>
         <w:t>Bratuskins</w:t>
       </w:r>
-      <w:proofErr w:type="spellEnd"/>
       <w:r>
         <w:rPr>
           <w:rFonts w:cs="Arial"/>
@@ -10616,23 +11219,13 @@
       <w:r>
         <w:t>males (</w:t>
       </w:r>
-      <w:proofErr w:type="spellStart"/>
       <w:r>
         <w:rPr>
           <w:rFonts w:cs="Arial"/>
           <w:color w:val="222222"/>
           <w:shd w:val="clear" w:color="auto" w:fill="FFFFFF"/>
         </w:rPr>
-        <w:t>Tomik</w:t>
-      </w:r>
-      <w:proofErr w:type="spellEnd"/>
-      <w:r>
-        <w:rPr>
-          <w:rFonts w:cs="Arial"/>
-          <w:color w:val="222222"/>
-          <w:shd w:val="clear" w:color="auto" w:fill="FFFFFF"/>
-        </w:rPr>
-        <w:t>, 2008</w:t>
+        <w:t>Tomik, 2008</w:t>
       </w:r>
       <w:r>
         <w:t>).</w:t>
@@ -10736,19 +11329,9 @@
       <w:r>
         <w:t>when comparing the box plots of males and females. In some cases, males had a more positive towards sports (</w:t>
       </w:r>
-      <w:proofErr w:type="spellStart"/>
-      <w:r>
-        <w:t>Koca</w:t>
-      </w:r>
-      <w:proofErr w:type="spellEnd"/>
-      <w:r>
-        <w:t xml:space="preserve"> &amp; </w:t>
-      </w:r>
-      <w:proofErr w:type="spellStart"/>
-      <w:r>
-        <w:t>Demirhan</w:t>
-      </w:r>
-      <w:proofErr w:type="spellEnd"/>
+      <w:r>
+        <w:t>Koca &amp; Demirhan</w:t>
+      </w:r>
       <w:r>
         <w:t xml:space="preserve">, </w:t>
       </w:r>
@@ -10948,19 +11531,12 @@
       <w:r>
         <w:t xml:space="preserve"> the opinions from </w:t>
       </w:r>
-      <w:proofErr w:type="spellStart"/>
       <w:r>
         <w:t>Araújo</w:t>
       </w:r>
-      <w:proofErr w:type="spellEnd"/>
-      <w:r>
-        <w:t xml:space="preserve"> and </w:t>
-      </w:r>
-      <w:proofErr w:type="spellStart"/>
-      <w:r>
-        <w:t>Dosil</w:t>
-      </w:r>
-      <w:proofErr w:type="spellEnd"/>
+      <w:r>
+        <w:t xml:space="preserve"> and Dosil</w:t>
+      </w:r>
       <w:r>
         <w:t xml:space="preserve"> (2015)</w:t>
       </w:r>
@@ -11105,13 +11681,8 @@
       <w:r>
         <w:t>(</w:t>
       </w:r>
-      <w:proofErr w:type="spellStart"/>
-      <w:r>
-        <w:t>Piirtola</w:t>
-      </w:r>
-      <w:proofErr w:type="spellEnd"/>
-      <w:r>
-        <w:t xml:space="preserve">, </w:t>
+      <w:r>
+        <w:t xml:space="preserve">Piirtola, </w:t>
       </w:r>
       <w:r>
         <w:t>et. al.,</w:t>
@@ -11502,8 +12073,8 @@
         </w:rPr>
         <w:t xml:space="preserve">. </w:t>
       </w:r>
-      <w:bookmarkStart w:id="8" w:name="reference"/>
-      <w:bookmarkEnd w:id="7"/>
+      <w:bookmarkStart w:id="9" w:name="reference"/>
+      <w:bookmarkEnd w:id="8"/>
       <w:r>
         <w:rPr>
           <w:lang w:eastAsia="zh-TW"/>
@@ -11560,26 +12131,10 @@
         <w:spacing w:before="100" w:after="100"/>
       </w:pPr>
       <w:r>
-        <w:t xml:space="preserve">Agrawal </w:t>
-      </w:r>
-      <w:proofErr w:type="spellStart"/>
-      <w:r>
-        <w:t>Raghav</w:t>
-      </w:r>
-      <w:proofErr w:type="spellEnd"/>
-      <w:r>
-        <w:t xml:space="preserve">. (2021). </w:t>
-      </w:r>
-      <w:r>
-        <w:t xml:space="preserve">All you need to know about Polynomial Regression. Analytics </w:t>
-      </w:r>
-      <w:proofErr w:type="spellStart"/>
-      <w:r>
-        <w:t>Vidhya</w:t>
-      </w:r>
-      <w:proofErr w:type="spellEnd"/>
-      <w:r>
-        <w:t xml:space="preserve">. </w:t>
+        <w:t xml:space="preserve">Agrawal Raghav. (2021). </w:t>
+      </w:r>
+      <w:r>
+        <w:t xml:space="preserve">All you need to know about Polynomial Regression. Analytics Vidhya. </w:t>
       </w:r>
       <w:r>
         <w:t>https://www.analyticsvidhya.com/blog/2021/07/all-you-need-to-know-about-polynomial-regression/</w:t>
@@ -11594,53 +12149,8 @@
         </w:numPr>
         <w:spacing w:before="100" w:after="100"/>
       </w:pPr>
-      <w:proofErr w:type="spellStart"/>
-      <w:r>
-        <w:t>Araújo</w:t>
-      </w:r>
-      <w:proofErr w:type="spellEnd"/>
-      <w:r>
-        <w:t xml:space="preserve">, A. T., &amp; </w:t>
-      </w:r>
-      <w:proofErr w:type="spellStart"/>
-      <w:r>
-        <w:t>Dosil</w:t>
-      </w:r>
-      <w:proofErr w:type="spellEnd"/>
-      <w:r>
-        <w:t xml:space="preserve">, J. (2015). The influence of attitudes toward physical activity and sports. </w:t>
-      </w:r>
-      <w:proofErr w:type="spellStart"/>
-      <w:r>
-        <w:t>Motriz</w:t>
-      </w:r>
-      <w:proofErr w:type="spellEnd"/>
-      <w:r>
-        <w:t xml:space="preserve">: </w:t>
-      </w:r>
-      <w:proofErr w:type="spellStart"/>
-      <w:r>
-        <w:t>Revista</w:t>
-      </w:r>
-      <w:proofErr w:type="spellEnd"/>
-      <w:r>
-        <w:t xml:space="preserve"> de </w:t>
-      </w:r>
-      <w:proofErr w:type="spellStart"/>
-      <w:r>
-        <w:t>Educação</w:t>
-      </w:r>
-      <w:proofErr w:type="spellEnd"/>
-      <w:r>
-        <w:t xml:space="preserve"> </w:t>
-      </w:r>
-      <w:proofErr w:type="spellStart"/>
-      <w:r>
-        <w:t>Física</w:t>
-      </w:r>
-      <w:proofErr w:type="spellEnd"/>
-      <w:r>
-        <w:t>, 21, 344-351.</w:t>
+      <w:r>
+        <w:t>Araújo, A. T., &amp; Dosil, J. (2015). The influence of attitudes toward physical activity and sports. Motriz: Revista de Educação Física, 21, 344-351.</w:t>
       </w:r>
     </w:p>
     <w:p>
@@ -11653,23 +12163,7 @@
         <w:spacing w:before="100" w:after="100"/>
       </w:pPr>
       <w:r>
-        <w:t xml:space="preserve">Ayers, J. W., Leas, E. C., </w:t>
-      </w:r>
-      <w:proofErr w:type="spellStart"/>
-      <w:r>
-        <w:t>Dredze</w:t>
-      </w:r>
-      <w:proofErr w:type="spellEnd"/>
-      <w:r>
-        <w:t xml:space="preserve">, M., </w:t>
-      </w:r>
-      <w:proofErr w:type="spellStart"/>
-      <w:r>
-        <w:t>Allem</w:t>
-      </w:r>
-      <w:proofErr w:type="spellEnd"/>
-      <w:r>
-        <w:t>, J. P., Grabowski, J. G., &amp; Hill, L. (2016). Pokémon GO—a new distraction for drivers and pedestrians. JAMA internal medicine, 176(12), 1865-1866.</w:t>
+        <w:t>Ayers, J. W., Leas, E. C., Dredze, M., Allem, J. P., Grabowski, J. G., &amp; Hill, L. (2016). Pokémon GO—a new distraction for drivers and pedestrians. JAMA internal medicine, 176(12), 1865-1866.</w:t>
       </w:r>
     </w:p>
     <w:p>
@@ -11681,37 +12175,8 @@
         </w:numPr>
         <w:spacing w:before="100" w:after="100"/>
       </w:pPr>
-      <w:proofErr w:type="spellStart"/>
-      <w:r>
-        <w:t>Baranowski</w:t>
-      </w:r>
-      <w:proofErr w:type="spellEnd"/>
-      <w:r>
-        <w:t xml:space="preserve">, T., </w:t>
-      </w:r>
-      <w:proofErr w:type="spellStart"/>
-      <w:r>
-        <w:t>Abdelsamad</w:t>
-      </w:r>
-      <w:proofErr w:type="spellEnd"/>
-      <w:r>
-        <w:t xml:space="preserve">, D., </w:t>
-      </w:r>
-      <w:proofErr w:type="spellStart"/>
-      <w:r>
-        <w:t>Baranowski</w:t>
-      </w:r>
-      <w:proofErr w:type="spellEnd"/>
-      <w:r>
-        <w:t xml:space="preserve">, J., O’Connor, T. M., Thompson, D., Barnett, A., ... &amp; Chen, T. A. (2012). Impact of an active video game on healthy children’s physical activity. </w:t>
-      </w:r>
-      <w:proofErr w:type="spellStart"/>
-      <w:r>
-        <w:t>Pediatrics</w:t>
-      </w:r>
-      <w:proofErr w:type="spellEnd"/>
-      <w:r>
-        <w:t>, 129(3), e636-e642.</w:t>
+      <w:r>
+        <w:t>Baranowski, T., Abdelsamad, D., Baranowski, J., O’Connor, T. M., Thompson, D., Barnett, A., ... &amp; Chen, T. A. (2012). Impact of an active video game on healthy children’s physical activity. Pediatrics, 129(3), e636-e642.</w:t>
       </w:r>
     </w:p>
     <w:p>
@@ -11724,13 +12189,8 @@
         <w:spacing w:before="100" w:after="100"/>
       </w:pPr>
       <w:r>
-        <w:t xml:space="preserve">Bradfield &amp; Underhill. (2004). </w:t>
-      </w:r>
-      <w:proofErr w:type="spellStart"/>
-      <w:r>
-        <w:t>IntroSTAT</w:t>
-      </w:r>
-      <w:proofErr w:type="spellEnd"/>
+        <w:t>Bradfield &amp; Underhill. (2004). IntroSTAT</w:t>
+      </w:r>
       <w:r>
         <w:t>. 2nd. Department of Statistical Sciences, University of Cape Town. p.181-183</w:t>
       </w:r>
@@ -11745,13 +12205,8 @@
         <w:spacing w:before="100" w:after="100"/>
         <w:ind w:left="284"/>
       </w:pPr>
-      <w:proofErr w:type="spellStart"/>
-      <w:r>
-        <w:t>Bratuskins</w:t>
-      </w:r>
-      <w:proofErr w:type="spellEnd"/>
-      <w:r>
-        <w:t xml:space="preserve"> Martins</w:t>
+      <w:r>
+        <w:t>Bratuskins Martins</w:t>
       </w:r>
       <w:r>
         <w:t>.</w:t>
@@ -11763,16 +12218,11 @@
         <w:t>.</w:t>
       </w:r>
       <w:r>
-        <w:t xml:space="preserve"> Mobile game lifespan is shortening, but there’s a way to extend </w:t>
-      </w:r>
-      <w:proofErr w:type="gramStart"/>
-      <w:r>
-        <w:t>it.</w:t>
+        <w:t xml:space="preserve"> Mobile game lifespan is shortening, but there’s a way to extend it.</w:t>
       </w:r>
       <w:r>
         <w:t>.</w:t>
       </w:r>
-      <w:proofErr w:type="gramEnd"/>
       <w:r>
         <w:t xml:space="preserve"> Medium</w:t>
       </w:r>
@@ -11795,21 +12245,8 @@
         </w:numPr>
         <w:spacing w:before="100" w:after="100"/>
       </w:pPr>
-      <w:proofErr w:type="spellStart"/>
-      <w:r>
-        <w:t>Buraimo</w:t>
-      </w:r>
-      <w:proofErr w:type="spellEnd"/>
-      <w:r>
-        <w:t xml:space="preserve"> </w:t>
-      </w:r>
-      <w:proofErr w:type="spellStart"/>
-      <w:r>
-        <w:t>Babatunde</w:t>
-      </w:r>
-      <w:proofErr w:type="spellEnd"/>
-      <w:r>
-        <w:t xml:space="preserve">, Jones Helen &amp; Millward Peter. (2011). "Adult participation in sport: Analysis of the Taking Part Survey". department for culture, media, and sport. </w:t>
+      <w:r>
+        <w:t xml:space="preserve">Buraimo Babatunde, Jones Helen &amp; Millward Peter. (2011). "Adult participation in sport: Analysis of the Taking Part Survey". department for culture, media, and sport. </w:t>
       </w:r>
       <w:r>
         <w:t>https://assets.publishing.service.gov.uk/government/uploads/system/uploads/attachment_data/file/137986/tp-adult-participation-sport-analysis.pdf</w:t>
@@ -11826,18 +12263,10 @@
         <w:ind w:left="284"/>
       </w:pPr>
       <w:r>
-        <w:t xml:space="preserve">Clement </w:t>
-      </w:r>
-      <w:proofErr w:type="gramStart"/>
-      <w:r>
-        <w:t>J.</w:t>
-      </w:r>
-      <w:r>
-        <w:t>.</w:t>
-      </w:r>
-      <w:proofErr w:type="gramEnd"/>
-      <w:r>
-        <w:t xml:space="preserve"> (2021).</w:t>
+        <w:t>Clement J.</w:t>
+      </w:r>
+      <w:r>
+        <w:t>. (2021).</w:t>
       </w:r>
       <w:r>
         <w:t xml:space="preserve"> Number of daily active users (DAU) of Pokémon Go via iPhone in selected countries in January 2021</w:t>
@@ -11894,15 +12323,7 @@
         <w:t>the internal structure of tests</w:t>
       </w:r>
       <w:r>
-        <w:t xml:space="preserve">. </w:t>
-      </w:r>
-      <w:proofErr w:type="spellStart"/>
-      <w:r>
-        <w:t>Psychometrika</w:t>
-      </w:r>
-      <w:proofErr w:type="spellEnd"/>
-      <w:r>
-        <w:t>. Springer Science and Business Media LLC. 16 (3): 297-334</w:t>
+        <w:t>. Psychometrika. Springer Science and Business Media LLC. 16 (3): 297-334</w:t>
       </w:r>
     </w:p>
     <w:p>
@@ -11932,24 +12353,11 @@
         <w:spacing w:before="100" w:after="100"/>
         <w:ind w:left="284"/>
       </w:pPr>
-      <w:proofErr w:type="spellStart"/>
-      <w:r>
-        <w:t>Eysenbach</w:t>
-      </w:r>
-      <w:proofErr w:type="spellEnd"/>
-      <w:r>
-        <w:t xml:space="preserve"> Gunther. (2016). Influence of Pokémon</w:t>
-      </w:r>
-      <w:r>
-        <w:t xml:space="preserve"> Go </w:t>
-      </w:r>
-      <w:proofErr w:type="gramStart"/>
-      <w:r>
-        <w:t>on</w:t>
-      </w:r>
-      <w:proofErr w:type="gramEnd"/>
-      <w:r>
-        <w:t xml:space="preserve"> Physical Activity: Study and Implications". Journal of Medical Internet Research. </w:t>
+      <w:r>
+        <w:t>Eysenbach Gunther. (2016). Influence of Pokémon</w:t>
+      </w:r>
+      <w:r>
+        <w:t xml:space="preserve"> Go on Physical Activity: Study and Implications". Journal of Medical Internet Research. </w:t>
       </w:r>
       <w:r>
         <w:t>https://www.ncbi.nlm.nih.gov/pmc/articles/PMC5174727/</w:t>
@@ -11965,26 +12373,10 @@
         <w:spacing w:before="100" w:after="100"/>
       </w:pPr>
       <w:r>
-        <w:t xml:space="preserve">Fisher Tim. (2021). What Is Augmented </w:t>
-      </w:r>
-      <w:proofErr w:type="gramStart"/>
-      <w:r>
-        <w:t>Reality?</w:t>
-      </w:r>
-      <w:r>
-        <w:t>.</w:t>
-      </w:r>
-      <w:proofErr w:type="gramEnd"/>
-      <w:r>
-        <w:t xml:space="preserve"> </w:t>
-      </w:r>
-      <w:proofErr w:type="spellStart"/>
-      <w:r>
-        <w:t>Lifewire</w:t>
-      </w:r>
-      <w:proofErr w:type="spellEnd"/>
-      <w:r>
-        <w:t xml:space="preserve">.  </w:t>
+        <w:t>Fisher Tim. (2021). What Is Augmented Reality?</w:t>
+      </w:r>
+      <w:r>
+        <w:t xml:space="preserve">. Lifewire.  </w:t>
       </w:r>
       <w:r>
         <w:t>https://www.lifewire.com/augmented-reality-ar-definition-4155104</w:t>
@@ -12020,37 +12412,13 @@
       </w:pPr>
       <w:r>
         <w:lastRenderedPageBreak/>
-        <w:t xml:space="preserve">Gabbiadini, A., </w:t>
-      </w:r>
-      <w:proofErr w:type="spellStart"/>
-      <w:r>
-        <w:t>Sagioglou</w:t>
-      </w:r>
-      <w:proofErr w:type="spellEnd"/>
-      <w:r>
-        <w:t>, C., &amp; Greitemeyer, T. (2018). Does Pokémon Go lead to a more physically active life style</w:t>
-      </w:r>
-      <w:proofErr w:type="gramStart"/>
-      <w:r>
-        <w:t>?</w:t>
+        <w:t>Gabbiadini, A., Sagioglou, C., &amp; Greitemeyer, T. (2018). Does Pokémon Go lead to a more physically active life style?</w:t>
       </w:r>
       <w:r>
         <w:t xml:space="preserve"> </w:t>
       </w:r>
       <w:r>
-        <w:t>.</w:t>
-      </w:r>
-      <w:proofErr w:type="gramEnd"/>
-      <w:r>
-        <w:t xml:space="preserve"> Computers in Human </w:t>
-      </w:r>
-      <w:proofErr w:type="spellStart"/>
-      <w:r>
-        <w:t>Behavior</w:t>
-      </w:r>
-      <w:proofErr w:type="spellEnd"/>
-      <w:r>
-        <w:t>, 84, 258-263.</w:t>
+        <w:t>. Computers in Human Behavior, 84, 258-263.</w:t>
       </w:r>
     </w:p>
     <w:p>
@@ -12071,7 +12439,6 @@
           <w:szCs w:val="24"/>
         </w:rPr>
       </w:pPr>
-      <w:proofErr w:type="spellStart"/>
       <w:r>
         <w:rPr>
           <w:rFonts w:asciiTheme="minorHAnsi" w:eastAsiaTheme="minorEastAsia" w:hAnsiTheme="minorHAnsi" w:cstheme="minorBidi"/>
@@ -12081,43 +12448,7 @@
           <w:sz w:val="24"/>
           <w:szCs w:val="24"/>
         </w:rPr>
-        <w:t>Ganti</w:t>
-      </w:r>
-      <w:proofErr w:type="spellEnd"/>
-      <w:r>
-        <w:rPr>
-          <w:rFonts w:asciiTheme="minorHAnsi" w:eastAsiaTheme="minorEastAsia" w:hAnsiTheme="minorHAnsi" w:cstheme="minorBidi"/>
-          <w:b w:val="0"/>
-          <w:bCs w:val="0"/>
-          <w:color w:val="auto"/>
-          <w:sz w:val="24"/>
-          <w:szCs w:val="24"/>
-        </w:rPr>
-        <w:t xml:space="preserve"> </w:t>
-      </w:r>
-      <w:proofErr w:type="spellStart"/>
-      <w:r>
-        <w:rPr>
-          <w:rFonts w:asciiTheme="minorHAnsi" w:eastAsiaTheme="minorEastAsia" w:hAnsiTheme="minorHAnsi" w:cstheme="minorBidi"/>
-          <w:b w:val="0"/>
-          <w:bCs w:val="0"/>
-          <w:color w:val="auto"/>
-          <w:sz w:val="24"/>
-          <w:szCs w:val="24"/>
-        </w:rPr>
-        <w:t>Akhilesh</w:t>
-      </w:r>
-      <w:proofErr w:type="spellEnd"/>
-      <w:r>
-        <w:rPr>
-          <w:rFonts w:asciiTheme="minorHAnsi" w:eastAsiaTheme="minorEastAsia" w:hAnsiTheme="minorHAnsi" w:cstheme="minorBidi"/>
-          <w:b w:val="0"/>
-          <w:bCs w:val="0"/>
-          <w:color w:val="auto"/>
-          <w:sz w:val="24"/>
-          <w:szCs w:val="24"/>
-        </w:rPr>
-        <w:t>. (2021). "Median". Investopedia. https://www.investopedia.com/terms/m/median.asp</w:t>
+        <w:t>Ganti Akhilesh. (2021). "Median". Investopedia. https://www.investopedia.com/terms/m/median.asp</w:t>
       </w:r>
     </w:p>
     <w:p>
@@ -12149,7 +12480,6 @@
         </w:rPr>
         <w:t xml:space="preserve">Glen Stephanie. (2021). </w:t>
       </w:r>
-      <w:proofErr w:type="spellStart"/>
       <w:r>
         <w:rPr>
           <w:rFonts w:asciiTheme="minorHAnsi" w:eastAsiaTheme="minorEastAsia" w:hAnsiTheme="minorHAnsi" w:cstheme="minorBidi"/>
@@ -12181,19 +12511,7 @@
           <w:sz w:val="24"/>
           <w:szCs w:val="24"/>
         </w:rPr>
-        <w:t>s</w:t>
-      </w:r>
-      <w:proofErr w:type="spellEnd"/>
-      <w:r>
-        <w:rPr>
-          <w:rFonts w:asciiTheme="minorHAnsi" w:eastAsiaTheme="minorEastAsia" w:hAnsiTheme="minorHAnsi" w:cstheme="minorBidi"/>
-          <w:b w:val="0"/>
-          <w:bCs w:val="0"/>
-          <w:color w:val="auto"/>
-          <w:sz w:val="24"/>
-          <w:szCs w:val="24"/>
-        </w:rPr>
-        <w:t xml:space="preserve"> Alpha: Simple Definition, Use and Interpretation. Statistics How </w:t>
+        <w:t xml:space="preserve">s Alpha: Simple Definition, Use and Interpretation. Statistics How </w:t>
       </w:r>
       <w:r>
         <w:rPr>
@@ -12236,7 +12554,6 @@
           <w:szCs w:val="24"/>
         </w:rPr>
       </w:pPr>
-      <w:proofErr w:type="spellStart"/>
       <w:r>
         <w:rPr>
           <w:rFonts w:asciiTheme="minorHAnsi" w:eastAsiaTheme="minorEastAsia" w:hAnsiTheme="minorHAnsi" w:cstheme="minorBidi"/>
@@ -12248,7 +12565,6 @@
         </w:rPr>
         <w:t>Goforth</w:t>
       </w:r>
-      <w:proofErr w:type="spellEnd"/>
       <w:r>
         <w:rPr>
           <w:rFonts w:asciiTheme="minorHAnsi" w:eastAsiaTheme="minorEastAsia" w:hAnsiTheme="minorHAnsi" w:cstheme="minorBidi"/>
@@ -12269,9 +12585,19 @@
           <w:sz w:val="24"/>
           <w:szCs w:val="24"/>
         </w:rPr>
-        <w:t xml:space="preserve">Using and Interpreting </w:t>
-      </w:r>
-      <w:proofErr w:type="spellStart"/>
+        <w:t>Using and Interpreting Cronbachâ</w:t>
+      </w:r>
+      <w:r>
+        <w:rPr>
+          <w:rFonts w:ascii="Cambria" w:eastAsiaTheme="minorEastAsia" w:hAnsi="Cambria" w:cs="Cambria"/>
+          <w:b w:val="0"/>
+          <w:bCs w:val="0"/>
+          <w:color w:val="auto"/>
+          <w:sz w:val="24"/>
+          <w:szCs w:val="24"/>
+        </w:rPr>
+        <w:t>’</w:t>
+      </w:r>
       <w:r>
         <w:rPr>
           <w:rFonts w:asciiTheme="minorHAnsi" w:eastAsiaTheme="minorEastAsia" w:hAnsiTheme="minorHAnsi" w:cstheme="minorBidi"/>
@@ -12281,41 +12607,7 @@
           <w:sz w:val="24"/>
           <w:szCs w:val="24"/>
         </w:rPr>
-        <w:t>Cronbachâ</w:t>
-      </w:r>
-      <w:r>
-        <w:rPr>
-          <w:rFonts w:ascii="Cambria" w:eastAsiaTheme="minorEastAsia" w:hAnsi="Cambria" w:cs="Cambria"/>
-          <w:b w:val="0"/>
-          <w:bCs w:val="0"/>
-          <w:color w:val="auto"/>
-          <w:sz w:val="24"/>
-          <w:szCs w:val="24"/>
-        </w:rPr>
-        <w:t>’</w:t>
-      </w:r>
-      <w:r>
-        <w:rPr>
-          <w:rFonts w:asciiTheme="minorHAnsi" w:eastAsiaTheme="minorEastAsia" w:hAnsiTheme="minorHAnsi" w:cstheme="minorBidi"/>
-          <w:b w:val="0"/>
-          <w:bCs w:val="0"/>
-          <w:color w:val="auto"/>
-          <w:sz w:val="24"/>
-          <w:szCs w:val="24"/>
-        </w:rPr>
-        <w:t>s</w:t>
-      </w:r>
-      <w:proofErr w:type="spellEnd"/>
-      <w:r>
-        <w:rPr>
-          <w:rFonts w:asciiTheme="minorHAnsi" w:eastAsiaTheme="minorEastAsia" w:hAnsiTheme="minorHAnsi" w:cstheme="minorBidi"/>
-          <w:b w:val="0"/>
-          <w:bCs w:val="0"/>
-          <w:color w:val="auto"/>
-          <w:sz w:val="24"/>
-          <w:szCs w:val="24"/>
-        </w:rPr>
-        <w:t xml:space="preserve"> Alpha</w:t>
+        <w:t>s Alpha</w:t>
       </w:r>
       <w:r>
         <w:rPr>
@@ -12399,7 +12691,6 @@
         </w:rPr>
         <w:t>Hocking, R. R. (1976). A Biometrics Invited Paper. The Analysis and Selection of Variables in Linear Regression. Biometrics, 32(1), 1â</w:t>
       </w:r>
-      <w:proofErr w:type="gramStart"/>
       <w:r>
         <w:rPr>
           <w:rFonts w:ascii="Cambria" w:eastAsiaTheme="minorEastAsia" w:hAnsi="Cambria" w:cs="Cambria"/>
@@ -12411,7 +12702,6 @@
         </w:rPr>
         <w:t>“</w:t>
       </w:r>
-      <w:proofErr w:type="gramEnd"/>
       <w:r>
         <w:rPr>
           <w:rFonts w:asciiTheme="minorHAnsi" w:eastAsiaTheme="minorEastAsia" w:hAnsiTheme="minorHAnsi" w:cstheme="minorBidi"/>
@@ -12442,7 +12732,6 @@
           <w:szCs w:val="24"/>
         </w:rPr>
       </w:pPr>
-      <w:proofErr w:type="spellStart"/>
       <w:r>
         <w:rPr>
           <w:rFonts w:asciiTheme="minorHAnsi" w:eastAsiaTheme="minorEastAsia" w:hAnsiTheme="minorHAnsi" w:cstheme="minorBidi"/>
@@ -12452,9 +12741,8 @@
           <w:sz w:val="24"/>
           <w:szCs w:val="24"/>
         </w:rPr>
-        <w:t>Jacquet</w:t>
-      </w:r>
-      <w:proofErr w:type="spellEnd"/>
+        <w:t xml:space="preserve">Jacquet Jennifer. (2011). </w:t>
+      </w:r>
       <w:r>
         <w:rPr>
           <w:rFonts w:asciiTheme="minorHAnsi" w:eastAsiaTheme="minorEastAsia" w:hAnsiTheme="minorHAnsi" w:cstheme="minorBidi"/>
@@ -12464,7 +12752,7 @@
           <w:sz w:val="24"/>
           <w:szCs w:val="24"/>
         </w:rPr>
-        <w:t xml:space="preserve"> Jennifer. (2011). </w:t>
+        <w:t>The pros &amp; cons of Amazon Mechani</w:t>
       </w:r>
       <w:r>
         <w:rPr>
@@ -12475,7 +12763,7 @@
           <w:sz w:val="24"/>
           <w:szCs w:val="24"/>
         </w:rPr>
-        <w:t>The pros &amp; cons of Amazon Mechani</w:t>
+        <w:t>cal Turk for scientific surveys</w:t>
       </w:r>
       <w:r>
         <w:rPr>
@@ -12486,7 +12774,7 @@
           <w:sz w:val="24"/>
           <w:szCs w:val="24"/>
         </w:rPr>
-        <w:t>cal Turk for scientific surveys</w:t>
+        <w:t xml:space="preserve">. Scientific American.  </w:t>
       </w:r>
       <w:r>
         <w:rPr>
@@ -12497,9 +12785,17 @@
           <w:sz w:val="24"/>
           <w:szCs w:val="24"/>
         </w:rPr>
-        <w:t xml:space="preserve">. Scientific American.  </w:t>
-      </w:r>
-      <w:r>
+        <w:t>https://blogs.scientificamerican.com/guilty-planet/httpblogsscientificamericancomguilty-planet20110707the-pros-cons-of-amazon-mechanical-turk-for-scientific-surveys/</w:t>
+      </w:r>
+    </w:p>
+    <w:p>
+      <w:pPr>
+        <w:pStyle w:val="1"/>
+        <w:numPr>
+          <w:ilvl w:val="0"/>
+          <w:numId w:val="2"/>
+        </w:numPr>
+        <w:spacing w:before="100" w:after="100"/>
         <w:rPr>
           <w:rFonts w:asciiTheme="minorHAnsi" w:eastAsiaTheme="minorEastAsia" w:hAnsiTheme="minorHAnsi" w:cstheme="minorBidi"/>
           <w:b w:val="0"/>
@@ -12508,7 +12804,17 @@
           <w:sz w:val="24"/>
           <w:szCs w:val="24"/>
         </w:rPr>
-        <w:t>https://blogs.scientificamerican.com/guilty-planet/httpblogsscientificamericancomguilty-planet20110707the-pros-cons-of-amazon-mechanical-turk-for-scientific-surveys/</w:t>
+      </w:pPr>
+      <w:r>
+        <w:rPr>
+          <w:rFonts w:asciiTheme="minorHAnsi" w:eastAsiaTheme="minorEastAsia" w:hAnsiTheme="minorHAnsi" w:cstheme="minorBidi"/>
+          <w:b w:val="0"/>
+          <w:bCs w:val="0"/>
+          <w:color w:val="auto"/>
+          <w:sz w:val="24"/>
+          <w:szCs w:val="24"/>
+        </w:rPr>
+        <w:t>Kamboj, A. K., &amp; Krishna, S. G. (2017). Pokémon GO: An innovative smartphone gaming application with health benefits. Primary care diabetes, 11(4), 397-399.</w:t>
       </w:r>
     </w:p>
     <w:p>
@@ -12537,7 +12843,7 @@
           <w:sz w:val="24"/>
           <w:szCs w:val="24"/>
         </w:rPr>
-        <w:t>Kamboj, A. K., &amp; Krishna, S. G. (2017). Pokémon GO: An innovative smartphone gaming application with health benefits. Primary care diabetes, 11(4), 397-399.</w:t>
+        <w:t>Koca, C., &amp; Demirhan, G. (2004). An examination of high school students' attitudes toward physical education with regard to sex and sport participation. Perceptual and motor skills, 98(3), 754-758.</w:t>
       </w:r>
     </w:p>
     <w:p>
@@ -12557,7 +12863,6 @@
           <w:szCs w:val="24"/>
         </w:rPr>
       </w:pPr>
-      <w:proofErr w:type="spellStart"/>
       <w:r>
         <w:rPr>
           <w:rFonts w:asciiTheme="minorHAnsi" w:eastAsiaTheme="minorEastAsia" w:hAnsiTheme="minorHAnsi" w:cstheme="minorBidi"/>
@@ -12567,9 +12872,8 @@
           <w:sz w:val="24"/>
           <w:szCs w:val="24"/>
         </w:rPr>
-        <w:t>Koca</w:t>
-      </w:r>
-      <w:proofErr w:type="spellEnd"/>
+        <w:t xml:space="preserve">Kostoulas Achilleas. (2013). </w:t>
+      </w:r>
       <w:r>
         <w:rPr>
           <w:rFonts w:asciiTheme="minorHAnsi" w:eastAsiaTheme="minorEastAsia" w:hAnsiTheme="minorHAnsi" w:cstheme="minorBidi"/>
@@ -12579,9 +12883,8 @@
           <w:sz w:val="24"/>
           <w:szCs w:val="24"/>
         </w:rPr>
-        <w:t xml:space="preserve">, C., &amp; </w:t>
-      </w:r>
-      <w:proofErr w:type="spellStart"/>
+        <w:t>On Likert scale</w:t>
+      </w:r>
       <w:r>
         <w:rPr>
           <w:rFonts w:asciiTheme="minorHAnsi" w:eastAsiaTheme="minorEastAsia" w:hAnsiTheme="minorHAnsi" w:cstheme="minorBidi"/>
@@ -12591,9 +12894,8 @@
           <w:sz w:val="24"/>
           <w:szCs w:val="24"/>
         </w:rPr>
-        <w:t>Demirhan</w:t>
-      </w:r>
-      <w:proofErr w:type="spellEnd"/>
+        <w:t>s, ordinal data and mean values</w:t>
+      </w:r>
       <w:r>
         <w:rPr>
           <w:rFonts w:asciiTheme="minorHAnsi" w:eastAsiaTheme="minorEastAsia" w:hAnsiTheme="minorHAnsi" w:cstheme="minorBidi"/>
@@ -12603,154 +12905,7 @@
           <w:sz w:val="24"/>
           <w:szCs w:val="24"/>
         </w:rPr>
-        <w:t>, G. (2004). An examination of high school students' attitudes toward physical education with regard to sex and sport participation. Perceptual and motor skills, 98(3), 754-758.</w:t>
-      </w:r>
-    </w:p>
-    <w:p>
-      <w:pPr>
-        <w:pStyle w:val="1"/>
-        <w:numPr>
-          <w:ilvl w:val="0"/>
-          <w:numId w:val="2"/>
-        </w:numPr>
-        <w:spacing w:before="100" w:after="100"/>
-        <w:rPr>
-          <w:rFonts w:asciiTheme="minorHAnsi" w:eastAsiaTheme="minorEastAsia" w:hAnsiTheme="minorHAnsi" w:cstheme="minorBidi"/>
-          <w:b w:val="0"/>
-          <w:bCs w:val="0"/>
-          <w:color w:val="auto"/>
-          <w:sz w:val="24"/>
-          <w:szCs w:val="24"/>
-        </w:rPr>
-      </w:pPr>
-      <w:proofErr w:type="spellStart"/>
-      <w:r>
-        <w:rPr>
-          <w:rFonts w:asciiTheme="minorHAnsi" w:eastAsiaTheme="minorEastAsia" w:hAnsiTheme="minorHAnsi" w:cstheme="minorBidi"/>
-          <w:b w:val="0"/>
-          <w:bCs w:val="0"/>
-          <w:color w:val="auto"/>
-          <w:sz w:val="24"/>
-          <w:szCs w:val="24"/>
-        </w:rPr>
-        <w:t>Kostoulas</w:t>
-      </w:r>
-      <w:proofErr w:type="spellEnd"/>
-      <w:r>
-        <w:rPr>
-          <w:rFonts w:asciiTheme="minorHAnsi" w:eastAsiaTheme="minorEastAsia" w:hAnsiTheme="minorHAnsi" w:cstheme="minorBidi"/>
-          <w:b w:val="0"/>
-          <w:bCs w:val="0"/>
-          <w:color w:val="auto"/>
-          <w:sz w:val="24"/>
-          <w:szCs w:val="24"/>
-        </w:rPr>
-        <w:t xml:space="preserve"> </w:t>
-      </w:r>
-      <w:proofErr w:type="spellStart"/>
-      <w:r>
-        <w:rPr>
-          <w:rFonts w:asciiTheme="minorHAnsi" w:eastAsiaTheme="minorEastAsia" w:hAnsiTheme="minorHAnsi" w:cstheme="minorBidi"/>
-          <w:b w:val="0"/>
-          <w:bCs w:val="0"/>
-          <w:color w:val="auto"/>
-          <w:sz w:val="24"/>
-          <w:szCs w:val="24"/>
-        </w:rPr>
-        <w:t>Achilleas</w:t>
-      </w:r>
-      <w:proofErr w:type="spellEnd"/>
-      <w:r>
-        <w:rPr>
-          <w:rFonts w:asciiTheme="minorHAnsi" w:eastAsiaTheme="minorEastAsia" w:hAnsiTheme="minorHAnsi" w:cstheme="minorBidi"/>
-          <w:b w:val="0"/>
-          <w:bCs w:val="0"/>
-          <w:color w:val="auto"/>
-          <w:sz w:val="24"/>
-          <w:szCs w:val="24"/>
-        </w:rPr>
-        <w:t xml:space="preserve">. (2013). </w:t>
-      </w:r>
-      <w:r>
-        <w:rPr>
-          <w:rFonts w:asciiTheme="minorHAnsi" w:eastAsiaTheme="minorEastAsia" w:hAnsiTheme="minorHAnsi" w:cstheme="minorBidi"/>
-          <w:b w:val="0"/>
-          <w:bCs w:val="0"/>
-          <w:color w:val="auto"/>
-          <w:sz w:val="24"/>
-          <w:szCs w:val="24"/>
-        </w:rPr>
-        <w:t>On Likert scale</w:t>
-      </w:r>
-      <w:r>
-        <w:rPr>
-          <w:rFonts w:asciiTheme="minorHAnsi" w:eastAsiaTheme="minorEastAsia" w:hAnsiTheme="minorHAnsi" w:cstheme="minorBidi"/>
-          <w:b w:val="0"/>
-          <w:bCs w:val="0"/>
-          <w:color w:val="auto"/>
-          <w:sz w:val="24"/>
-          <w:szCs w:val="24"/>
-        </w:rPr>
-        <w:t>s, ordinal data and mean values</w:t>
-      </w:r>
-      <w:r>
-        <w:rPr>
-          <w:rFonts w:asciiTheme="minorHAnsi" w:eastAsiaTheme="minorEastAsia" w:hAnsiTheme="minorHAnsi" w:cstheme="minorBidi"/>
-          <w:b w:val="0"/>
-          <w:bCs w:val="0"/>
-          <w:color w:val="auto"/>
-          <w:sz w:val="24"/>
-          <w:szCs w:val="24"/>
-        </w:rPr>
-        <w:t xml:space="preserve">. </w:t>
-      </w:r>
-      <w:proofErr w:type="spellStart"/>
-      <w:r>
-        <w:rPr>
-          <w:rFonts w:asciiTheme="minorHAnsi" w:eastAsiaTheme="minorEastAsia" w:hAnsiTheme="minorHAnsi" w:cstheme="minorBidi"/>
-          <w:b w:val="0"/>
-          <w:bCs w:val="0"/>
-          <w:color w:val="auto"/>
-          <w:sz w:val="24"/>
-          <w:szCs w:val="24"/>
-        </w:rPr>
-        <w:t>Achilleas</w:t>
-      </w:r>
-      <w:proofErr w:type="spellEnd"/>
-      <w:r>
-        <w:rPr>
-          <w:rFonts w:asciiTheme="minorHAnsi" w:eastAsiaTheme="minorEastAsia" w:hAnsiTheme="minorHAnsi" w:cstheme="minorBidi"/>
-          <w:b w:val="0"/>
-          <w:bCs w:val="0"/>
-          <w:color w:val="auto"/>
-          <w:sz w:val="24"/>
-          <w:szCs w:val="24"/>
-        </w:rPr>
-        <w:t xml:space="preserve"> </w:t>
-      </w:r>
-      <w:proofErr w:type="spellStart"/>
-      <w:r>
-        <w:rPr>
-          <w:rFonts w:asciiTheme="minorHAnsi" w:eastAsiaTheme="minorEastAsia" w:hAnsiTheme="minorHAnsi" w:cstheme="minorBidi"/>
-          <w:b w:val="0"/>
-          <w:bCs w:val="0"/>
-          <w:color w:val="auto"/>
-          <w:sz w:val="24"/>
-          <w:szCs w:val="24"/>
-        </w:rPr>
-        <w:t>Kostoulas</w:t>
-      </w:r>
-      <w:proofErr w:type="spellEnd"/>
-      <w:r>
-        <w:rPr>
-          <w:rFonts w:asciiTheme="minorHAnsi" w:eastAsiaTheme="minorEastAsia" w:hAnsiTheme="minorHAnsi" w:cstheme="minorBidi"/>
-          <w:b w:val="0"/>
-          <w:bCs w:val="0"/>
-          <w:color w:val="auto"/>
-          <w:sz w:val="24"/>
-          <w:szCs w:val="24"/>
-        </w:rPr>
-        <w:t xml:space="preserve">. </w:t>
+        <w:t xml:space="preserve">. Achilleas Kostoulas. </w:t>
       </w:r>
       <w:r>
         <w:rPr>
@@ -12781,15 +12936,7 @@
         <w:t>Pokémon Go, explained</w:t>
       </w:r>
       <w:r>
-        <w:t xml:space="preserve">. </w:t>
-      </w:r>
-      <w:proofErr w:type="spellStart"/>
-      <w:r>
-        <w:t>Vox</w:t>
-      </w:r>
-      <w:proofErr w:type="spellEnd"/>
-      <w:r>
-        <w:t xml:space="preserve">.  </w:t>
+        <w:t xml:space="preserve">. Vox.  </w:t>
       </w:r>
       <w:r>
         <w:t>https://www.vox.com/2016/7/11/12129162/pokemon-go-android-ios-game</w:t>
@@ -12805,15 +12952,7 @@
         <w:spacing w:before="100" w:after="100"/>
       </w:pPr>
       <w:r>
-        <w:t xml:space="preserve">Maher, C. (2020). How COVID-19 transformed Pokémon GO into “Pokémon stay-at-home”. </w:t>
-      </w:r>
-      <w:proofErr w:type="spellStart"/>
-      <w:r>
-        <w:t>ArsTechnica</w:t>
-      </w:r>
-      <w:proofErr w:type="spellEnd"/>
-      <w:r>
-        <w:t>. Last modified July, 13.</w:t>
+        <w:t>Maher, C. (2020). How COVID-19 transformed Pokémon GO into “Pokémon stay-at-home”. ArsTechnica. Last modified July, 13.</w:t>
       </w:r>
     </w:p>
     <w:p>
@@ -12826,13 +12965,8 @@
         <w:spacing w:before="100" w:after="100"/>
         <w:ind w:left="284"/>
       </w:pPr>
-      <w:proofErr w:type="spellStart"/>
-      <w:r>
-        <w:t>McElreath</w:t>
-      </w:r>
-      <w:proofErr w:type="spellEnd"/>
-      <w:r>
-        <w:t xml:space="preserve"> Richard. (2016). </w:t>
+      <w:r>
+        <w:t xml:space="preserve">McElreath Richard. (2016). </w:t>
       </w:r>
       <w:r>
         <w:t>Statistical Rethinking: A Bayesian Cou</w:t>
@@ -12853,21 +12987,8 @@
         </w:numPr>
         <w:spacing w:before="100" w:after="100"/>
       </w:pPr>
-      <w:proofErr w:type="spellStart"/>
-      <w:r>
-        <w:t>McNeish</w:t>
-      </w:r>
-      <w:proofErr w:type="spellEnd"/>
-      <w:r>
-        <w:t xml:space="preserve">, D., &amp; Wolf, M. G. (2020). Thinking twice about sum scores. </w:t>
-      </w:r>
-      <w:proofErr w:type="spellStart"/>
-      <w:r>
-        <w:t>Behavior</w:t>
-      </w:r>
-      <w:proofErr w:type="spellEnd"/>
-      <w:r>
-        <w:t xml:space="preserve"> research methods, 52(6), 2287-2305. </w:t>
+      <w:r>
+        <w:t xml:space="preserve">McNeish, D., &amp; Wolf, M. G. (2020). Thinking twice about sum scores. Behavior research methods, 52(6), 2287-2305. </w:t>
       </w:r>
     </w:p>
     <w:p>
@@ -12879,53 +13000,8 @@
         </w:numPr>
         <w:spacing w:before="100" w:after="100"/>
       </w:pPr>
-      <w:proofErr w:type="spellStart"/>
-      <w:r>
-        <w:t>Piirtola</w:t>
-      </w:r>
-      <w:proofErr w:type="spellEnd"/>
-      <w:r>
-        <w:t xml:space="preserve">, M., </w:t>
-      </w:r>
-      <w:proofErr w:type="spellStart"/>
-      <w:r>
-        <w:t>Kaprio</w:t>
-      </w:r>
-      <w:proofErr w:type="spellEnd"/>
-      <w:r>
-        <w:t xml:space="preserve">, J., </w:t>
-      </w:r>
-      <w:proofErr w:type="spellStart"/>
-      <w:r>
-        <w:t>Kujala</w:t>
-      </w:r>
-      <w:proofErr w:type="spellEnd"/>
-      <w:r>
-        <w:t xml:space="preserve">, U. M., </w:t>
-      </w:r>
-      <w:proofErr w:type="spellStart"/>
-      <w:r>
-        <w:t>Heikkilä</w:t>
-      </w:r>
-      <w:proofErr w:type="spellEnd"/>
-      <w:r>
-        <w:t xml:space="preserve">, K., </w:t>
-      </w:r>
-      <w:proofErr w:type="spellStart"/>
-      <w:r>
-        <w:t>Koskenvuo</w:t>
-      </w:r>
-      <w:proofErr w:type="spellEnd"/>
-      <w:r>
-        <w:t xml:space="preserve">, M., Svedberg, P., ... &amp; </w:t>
-      </w:r>
-      <w:proofErr w:type="spellStart"/>
-      <w:r>
-        <w:t>Ropponen</w:t>
-      </w:r>
-      <w:proofErr w:type="spellEnd"/>
-      <w:r>
-        <w:t>, A. (2016). Association between education and future leisure-time physical inactivity: a study of Finnish twins over a 35-year follow-up. BMC Public Health, 16(1), 1-11.</w:t>
+      <w:r>
+        <w:t>Piirtola, M., Kaprio, J., Kujala, U. M., Heikkilä, K., Koskenvuo, M., Svedberg, P., ... &amp; Ropponen, A. (2016). Association between education and future leisure-time physical inactivity: a study of Finnish twins over a 35-year follow-up. BMC Public Health, 16(1), 1-11.</w:t>
       </w:r>
     </w:p>
     <w:p>
@@ -12963,21 +13039,8 @@
         </w:numPr>
         <w:spacing w:before="100" w:after="100"/>
       </w:pPr>
-      <w:proofErr w:type="spellStart"/>
-      <w:r>
-        <w:t>Seippel</w:t>
-      </w:r>
-      <w:proofErr w:type="spellEnd"/>
-      <w:r>
-        <w:t xml:space="preserve">, Ø. (2006). The meanings of sport: fun, health, beauty or </w:t>
-      </w:r>
-      <w:proofErr w:type="gramStart"/>
-      <w:r>
-        <w:t>community?.</w:t>
-      </w:r>
-      <w:proofErr w:type="gramEnd"/>
-      <w:r>
-        <w:t xml:space="preserve"> Sport in Society, 9(1), 51-70. </w:t>
+      <w:r>
+        <w:t xml:space="preserve">Seippel, Ø. (2006). The meanings of sport: fun, health, beauty or community?. Sport in Society, 9(1), 51-70. </w:t>
       </w:r>
     </w:p>
     <w:p>
@@ -12989,38 +13052,17 @@
         </w:numPr>
         <w:spacing w:before="100" w:after="100"/>
       </w:pPr>
-      <w:proofErr w:type="spellStart"/>
-      <w:r>
-        <w:t>Sengupta</w:t>
-      </w:r>
-      <w:proofErr w:type="spellEnd"/>
+      <w:r>
+        <w:t xml:space="preserve">Sengupta Somak. (2020). </w:t>
+      </w:r>
+      <w:r>
+        <w:t>Gamma Distribution Explained | What is Gamma Distribution?</w:t>
+      </w:r>
       <w:r>
         <w:t xml:space="preserve"> </w:t>
       </w:r>
-      <w:proofErr w:type="spellStart"/>
-      <w:r>
-        <w:t>Somak</w:t>
-      </w:r>
-      <w:proofErr w:type="spellEnd"/>
-      <w:r>
-        <w:t xml:space="preserve">. (2020). </w:t>
-      </w:r>
-      <w:r>
-        <w:t>Gamma Distribution Explained | What is Gamma Distribution</w:t>
-      </w:r>
-      <w:proofErr w:type="gramStart"/>
-      <w:r>
-        <w:t>?</w:t>
-      </w:r>
-      <w:r>
-        <w:t xml:space="preserve"> </w:t>
-      </w:r>
-      <w:r>
-        <w:t>.</w:t>
-      </w:r>
-      <w:proofErr w:type="gramEnd"/>
-      <w:r>
-        <w:t xml:space="preserve"> Great Learning. </w:t>
+      <w:r>
+        <w:t xml:space="preserve">. Great Learning. </w:t>
       </w:r>
       <w:r>
         <w:t>https://www.mygreatlearning.com/blog/gamma-distribution/</w:t>
@@ -13045,23 +13087,7 @@
         <w:t xml:space="preserve"> </w:t>
       </w:r>
       <w:r>
-        <w:t xml:space="preserve">80 amazing </w:t>
-      </w:r>
-      <w:proofErr w:type="spellStart"/>
-      <w:r>
-        <w:t>Pokemon</w:t>
-      </w:r>
-      <w:proofErr w:type="spellEnd"/>
-      <w:r>
-        <w:t xml:space="preserve"> Go statistics. </w:t>
-      </w:r>
-      <w:proofErr w:type="spellStart"/>
-      <w:r>
-        <w:t>RetrievedNovember</w:t>
-      </w:r>
-      <w:proofErr w:type="spellEnd"/>
-      <w:r>
-        <w:t xml:space="preserve"> 17, 2017, from </w:t>
+        <w:t xml:space="preserve">80 amazing Pokemon Go statistics. RetrievedNovember 17, 2017, from </w:t>
       </w:r>
       <w:r>
         <w:t>https://expandedramblings.com/index.php/pokemon-go-statistics/</w:t>
@@ -13085,6 +13111,19 @@
     </w:p>
     <w:p>
       <w:pPr>
+        <w:pStyle w:val="FirstParagraph"/>
+        <w:numPr>
+          <w:ilvl w:val="0"/>
+          <w:numId w:val="2"/>
+        </w:numPr>
+        <w:spacing w:before="100" w:after="100"/>
+      </w:pPr>
+      <w:r>
+        <w:t>Tomik, R. (2008). Adolescent attitudes towards sport depending on school level, gender and school sports club membership. Journal of Human kinetics, 20(1), 121-130.</w:t>
+      </w:r>
+    </w:p>
+    <w:p>
+      <w:pPr>
         <w:pStyle w:val="af0"/>
         <w:numPr>
           <w:ilvl w:val="0"/>
@@ -13114,13 +13153,8 @@
         </w:numPr>
         <w:spacing w:before="100" w:after="100"/>
       </w:pPr>
-      <w:proofErr w:type="spellStart"/>
-      <w:r>
-        <w:t>Tomik</w:t>
-      </w:r>
-      <w:proofErr w:type="spellEnd"/>
-      <w:r>
-        <w:t>, R. (2008). Adolescent attitudes towards sport depending on school level, gender and school sports club membership. Journal of Human kinetics, 20(1), 121-130.</w:t>
+      <w:r>
+        <w:t>Wong, F. Y. (2017). Influence of Pokémon Go on physical activity levels of university players: a cross-sectional study. International journal of health geographics, 16(1), 1-12.</w:t>
       </w:r>
     </w:p>
     <w:p>
@@ -13136,16 +13170,11 @@
         <w:t xml:space="preserve">Zach. (2020). </w:t>
       </w:r>
       <w:r>
-        <w:t xml:space="preserve">How to Interpret a Scale-Location Plot (With </w:t>
-      </w:r>
-      <w:proofErr w:type="gramStart"/>
-      <w:r>
-        <w:t>Examples)</w:t>
+        <w:t>How to Interpret a Scale-Location Plot (With Examples)</w:t>
       </w:r>
       <w:r>
         <w:t>.</w:t>
       </w:r>
-      <w:proofErr w:type="gramEnd"/>
       <w:r>
         <w:t xml:space="preserve"> Scatology. </w:t>
       </w:r>
@@ -13242,7 +13271,6 @@
           <w:b/>
           <w:sz w:val="40"/>
         </w:rPr>
-        <w:lastRenderedPageBreak/>
         <w:t xml:space="preserve">8. </w:t>
       </w:r>
       <w:r>
@@ -13263,7 +13291,7 @@
           <w:lang w:eastAsia="zh-TW"/>
         </w:rPr>
         <w:drawing>
-          <wp:inline distT="0" distB="0" distL="0" distR="0">
+          <wp:inline distT="0" distB="0" distL="0" distR="0" wp14:anchorId="54BB71C1" wp14:editId="3607EC5B">
             <wp:extent cx="5943600" cy="5220335"/>
             <wp:effectExtent l="0" t="0" r="0" b="0"/>
             <wp:docPr id="23" name="圖片 23"/>
@@ -13354,9 +13382,8 @@
           <w:noProof/>
           <w:lang w:eastAsia="zh-TW"/>
         </w:rPr>
-        <w:lastRenderedPageBreak/>
         <w:drawing>
-          <wp:inline distT="0" distB="0" distL="0" distR="0">
+          <wp:inline distT="0" distB="0" distL="0" distR="0" wp14:anchorId="69032078" wp14:editId="38018B63">
             <wp:extent cx="5943600" cy="4910455"/>
             <wp:effectExtent l="0" t="0" r="0" b="4445"/>
             <wp:docPr id="24" name="圖片 24"/>
@@ -13453,7 +13480,7 @@
         <w:pStyle w:val="a0"/>
       </w:pPr>
     </w:p>
-    <w:bookmarkEnd w:id="8"/>
+    <w:bookmarkEnd w:id="9"/>
     <w:p>
       <w:pPr>
         <w:pStyle w:val="FirstParagraph"/>
@@ -13463,7 +13490,6 @@
           <w:noProof/>
           <w:lang w:eastAsia="zh-TW"/>
         </w:rPr>
-        <w:lastRenderedPageBreak/>
         <w:drawing>
           <wp:inline distT="0" distB="0" distL="0" distR="0">
             <wp:extent cx="5943600" cy="4920615"/>
@@ -13571,7 +13597,6 @@
           <w:noProof/>
           <w:lang w:eastAsia="zh-TW"/>
         </w:rPr>
-        <w:lastRenderedPageBreak/>
         <w:drawing>
           <wp:inline distT="0" distB="0" distL="0" distR="0">
             <wp:extent cx="5943600" cy="4772025"/>
@@ -13619,8 +13644,6 @@
       <w:pPr>
         <w:pStyle w:val="a0"/>
       </w:pPr>
-      <w:bookmarkStart w:id="9" w:name="_GoBack"/>
-      <w:bookmarkEnd w:id="9"/>
     </w:p>
     <w:p>
       <w:pPr>
@@ -13681,7 +13704,6 @@
           <w:noProof/>
           <w:lang w:eastAsia="zh-TW"/>
         </w:rPr>
-        <w:lastRenderedPageBreak/>
         <w:drawing>
           <wp:inline distT="0" distB="0" distL="0" distR="0">
             <wp:extent cx="5943600" cy="4051935"/>
@@ -13926,7 +13948,7 @@
             <w:noProof/>
             <w:lang w:val="zh-TW" w:eastAsia="zh-TW"/>
           </w:rPr>
-          <w:t>24</w:t>
+          <w:t>11</w:t>
         </w:r>
         <w:r>
           <w:fldChar w:fldCharType="end"/>
@@ -14051,7 +14073,7 @@
     <w:nsid w:val="41A769D5"/>
     <w:multiLevelType w:val="hybridMultilevel"/>
     <w:tmpl w:val="C48015E2"/>
-    <w:lvl w:ilvl="0" w:tplc="8F86AE18">
+    <w:lvl w:ilvl="0" w:tplc="2FF8BDC8">
       <w:start w:val="1"/>
       <w:numFmt w:val="bullet"/>
       <w:lvlText w:val=""/>
@@ -14063,7 +14085,7 @@
         <w:rFonts w:ascii="Symbol" w:hAnsi="Symbol" w:hint="default"/>
       </w:rPr>
     </w:lvl>
-    <w:lvl w:ilvl="1" w:tplc="57A27ED8" w:tentative="1">
+    <w:lvl w:ilvl="1" w:tplc="512EC57E" w:tentative="1">
       <w:start w:val="1"/>
       <w:numFmt w:val="bullet"/>
       <w:lvlText w:val="o"/>
@@ -14075,7 +14097,7 @@
         <w:rFonts w:ascii="Courier New" w:hAnsi="Courier New" w:cs="Courier New" w:hint="default"/>
       </w:rPr>
     </w:lvl>
-    <w:lvl w:ilvl="2" w:tplc="9D88ED14" w:tentative="1">
+    <w:lvl w:ilvl="2" w:tplc="16AABA22" w:tentative="1">
       <w:start w:val="1"/>
       <w:numFmt w:val="bullet"/>
       <w:lvlText w:val=""/>
@@ -14087,7 +14109,7 @@
         <w:rFonts w:ascii="Wingdings" w:hAnsi="Wingdings" w:hint="default"/>
       </w:rPr>
     </w:lvl>
-    <w:lvl w:ilvl="3" w:tplc="AEFC793C" w:tentative="1">
+    <w:lvl w:ilvl="3" w:tplc="4426B556" w:tentative="1">
       <w:start w:val="1"/>
       <w:numFmt w:val="bullet"/>
       <w:lvlText w:val=""/>
@@ -14099,7 +14121,7 @@
         <w:rFonts w:ascii="Symbol" w:hAnsi="Symbol" w:hint="default"/>
       </w:rPr>
     </w:lvl>
-    <w:lvl w:ilvl="4" w:tplc="84E0000E" w:tentative="1">
+    <w:lvl w:ilvl="4" w:tplc="13144090" w:tentative="1">
       <w:start w:val="1"/>
       <w:numFmt w:val="bullet"/>
       <w:lvlText w:val="o"/>
@@ -14111,7 +14133,7 @@
         <w:rFonts w:ascii="Courier New" w:hAnsi="Courier New" w:cs="Courier New" w:hint="default"/>
       </w:rPr>
     </w:lvl>
-    <w:lvl w:ilvl="5" w:tplc="533226E4" w:tentative="1">
+    <w:lvl w:ilvl="5" w:tplc="30707FC0" w:tentative="1">
       <w:start w:val="1"/>
       <w:numFmt w:val="bullet"/>
       <w:lvlText w:val=""/>
@@ -14123,7 +14145,7 @@
         <w:rFonts w:ascii="Wingdings" w:hAnsi="Wingdings" w:hint="default"/>
       </w:rPr>
     </w:lvl>
-    <w:lvl w:ilvl="6" w:tplc="49DCD3AC" w:tentative="1">
+    <w:lvl w:ilvl="6" w:tplc="8D184120" w:tentative="1">
       <w:start w:val="1"/>
       <w:numFmt w:val="bullet"/>
       <w:lvlText w:val=""/>
@@ -14135,7 +14157,7 @@
         <w:rFonts w:ascii="Symbol" w:hAnsi="Symbol" w:hint="default"/>
       </w:rPr>
     </w:lvl>
-    <w:lvl w:ilvl="7" w:tplc="034A8C4C" w:tentative="1">
+    <w:lvl w:ilvl="7" w:tplc="F926EEE4" w:tentative="1">
       <w:start w:val="1"/>
       <w:numFmt w:val="bullet"/>
       <w:lvlText w:val="o"/>
@@ -14147,7 +14169,7 @@
         <w:rFonts w:ascii="Courier New" w:hAnsi="Courier New" w:cs="Courier New" w:hint="default"/>
       </w:rPr>
     </w:lvl>
-    <w:lvl w:ilvl="8" w:tplc="B9DA9842" w:tentative="1">
+    <w:lvl w:ilvl="8" w:tplc="5FCA3E9C" w:tentative="1">
       <w:start w:val="1"/>
       <w:numFmt w:val="bullet"/>
       <w:lvlText w:val=""/>
@@ -15828,7 +15850,7 @@
 </file>
 
 <file path=customXml/itemProps1.xml><?xml version="1.0" encoding="utf-8"?>
-<ds:datastoreItem xmlns:ds="http://schemas.openxmlformats.org/officeDocument/2006/customXml" ds:itemID="{ED4A7B5E-058C-4FD3-B141-71F93D997E89}">
+<ds:datastoreItem xmlns:ds="http://schemas.openxmlformats.org/officeDocument/2006/customXml" ds:itemID="{F86A8D6A-96D9-494F-B9C3-A8E7C7DF2ABA}">
   <ds:schemaRefs>
     <ds:schemaRef ds:uri="http://schemas.openxmlformats.org/officeDocument/2006/bibliography"/>
   </ds:schemaRefs>

</xml_diff>